<commit_message>
adicionei o guia de definicao de arquitetura e algumas alteracoes na apresentacao
</commit_message>
<xml_diff>
--- a/Documentação/documento-de-layout-sollute.docx
+++ b/Documentação/documento-de-layout-sollute.docx
@@ -1,56 +1,46 @@
 
 <file path=word/document.xml><?xml version="1.0" encoding="utf-8"?>
 <w:document xmlns:wpc="http://schemas.microsoft.com/office/word/2010/wordprocessingCanvas" xmlns:cx="http://schemas.microsoft.com/office/drawing/2014/chartex" xmlns:cx1="http://schemas.microsoft.com/office/drawing/2015/9/8/chartex" xmlns:cx2="http://schemas.microsoft.com/office/drawing/2015/10/21/chartex" xmlns:cx3="http://schemas.microsoft.com/office/drawing/2016/5/9/chartex" xmlns:cx4="http://schemas.microsoft.com/office/drawing/2016/5/10/chartex" xmlns:cx5="http://schemas.microsoft.com/office/drawing/2016/5/11/chartex" xmlns:cx6="http://schemas.microsoft.com/office/drawing/2016/5/12/chartex" xmlns:cx7="http://schemas.microsoft.com/office/drawing/2016/5/13/chartex" xmlns:cx8="http://schemas.microsoft.com/office/drawing/2016/5/14/chartex" xmlns:mc="http://schemas.openxmlformats.org/markup-compatibility/2006" xmlns:aink="http://schemas.microsoft.com/office/drawing/2016/ink" xmlns:am3d="http://schemas.microsoft.com/office/drawing/2017/model3d" xmlns:o="urn:schemas-microsoft-com:office:office" xmlns:r="http://schemas.openxmlformats.org/officeDocument/2006/relationships" xmlns:m="http://schemas.openxmlformats.org/officeDocument/2006/math" xmlns:v="urn:schemas-microsoft-com:vml" xmlns:wp14="http://schemas.microsoft.com/office/word/2010/wordprocessingDrawing" xmlns:wp="http://schemas.openxmlformats.org/drawingml/2006/wordprocessingDrawing" xmlns:w10="urn:schemas-microsoft-com:office:word" xmlns:w="http://schemas.openxmlformats.org/wordprocessingml/2006/main" xmlns:w14="http://schemas.microsoft.com/office/word/2010/wordml" xmlns:w15="http://schemas.microsoft.com/office/word/2012/wordml" xmlns:w16cex="http://schemas.microsoft.com/office/word/2018/wordml/cex" xmlns:w16cid="http://schemas.microsoft.com/office/word/2016/wordml/cid" xmlns:w16="http://schemas.microsoft.com/office/word/2018/wordml" xmlns:w16sdtdh="http://schemas.microsoft.com/office/word/2020/wordml/sdtdatahash" xmlns:w16se="http://schemas.microsoft.com/office/word/2015/wordml/symex" xmlns:wpg="http://schemas.microsoft.com/office/word/2010/wordprocessingGroup" xmlns:wpi="http://schemas.microsoft.com/office/word/2010/wordprocessingInk" xmlns:wne="http://schemas.microsoft.com/office/word/2006/wordml" xmlns:wps="http://schemas.microsoft.com/office/word/2010/wordprocessingShape" mc:Ignorable="w14 w15 w16se w16cid w16 w16cex w16sdtdh wp14">
+  <w:background w:color="EFEBF9"/>
   <w:body>
     <w:p>
       <w:pPr>
-        <w:pStyle w:val="Ttulo1"/>
-      </w:pPr>
-      <w:r>
-        <w:t xml:space="preserve">DOCUMENTO DE LAYOUT – </w:t>
-      </w:r>
-      <w:r>
-        <w:t>EXERCÍCIO</w:t>
-      </w:r>
-    </w:p>
-    <w:p>
-      <w:pPr>
-        <w:pStyle w:val="Ttulo2"/>
-      </w:pPr>
-      <w:r>
-        <w:t>Estrutura de Dados e Armazenamento</w:t>
-      </w:r>
-    </w:p>
-    <w:p/>
-    <w:p>
-      <w:pPr>
+        <w:pStyle w:val="Heading1"/>
+        <w:jc w:val="center"/>
         <w:rPr>
-          <w:rFonts w:ascii="Barlow" w:hAnsi="Barlow"/>
-          <w:b/>
-          <w:color w:val="000000" w:themeColor="text1"/>
-          <w:sz w:val="24"/>
-          <w:szCs w:val="24"/>
+          <w:color w:val="3E00FF"/>
+          <w:sz w:val="38"/>
+          <w:szCs w:val="44"/>
         </w:rPr>
       </w:pPr>
       <w:r>
         <w:rPr>
-          <w:rFonts w:ascii="Barlow" w:hAnsi="Barlow"/>
-          <w:b/>
-          <w:color w:val="000000" w:themeColor="text1"/>
-          <w:sz w:val="24"/>
-          <w:szCs w:val="24"/>
+          <w:color w:val="3E00FF"/>
+          <w:sz w:val="38"/>
+          <w:szCs w:val="44"/>
         </w:rPr>
-        <w:t>OBS: SUBSTITUA AS PARTES DE INTERROGAÇÃO EM AMARELO DO HEADER E COMPLETE O REGISTRO DE CORPO DE ACORDO COM O QUE SERÁ GRAVADO NO SEU ARQUIVO.</w:t>
+        <w:t xml:space="preserve">DOCUMENTO DE LAYOUT – </w:t>
+      </w:r>
+      <w:r>
+        <w:rPr>
+          <w:color w:val="3E00FF"/>
+          <w:sz w:val="38"/>
+          <w:szCs w:val="44"/>
+        </w:rPr>
+        <w:t>SOLLUTE</w:t>
       </w:r>
     </w:p>
     <w:p>
       <w:pPr>
         <w:rPr>
-          <w:rFonts w:ascii="Barlow" w:hAnsi="Barlow"/>
-          <w:b/>
-          <w:color w:val="000000" w:themeColor="text1"/>
-          <w:sz w:val="24"/>
-          <w:szCs w:val="24"/>
+          <w:lang w:eastAsia="pt-BR"/>
+        </w:rPr>
+      </w:pPr>
+    </w:p>
+    <w:p>
+      <w:pPr>
+        <w:rPr>
+          <w:lang w:eastAsia="pt-BR"/>
         </w:rPr>
       </w:pPr>
     </w:p>
@@ -59,18 +49,22 @@
         <w:pStyle w:val="Default"/>
         <w:numPr>
           <w:ilvl w:val="0"/>
-          <w:numId w:val="18"/>
+          <w:numId w:val="1"/>
         </w:numPr>
         <w:spacing w:after="120"/>
         <w:jc w:val="both"/>
         <w:rPr>
           <w:rFonts w:ascii="Barlow" w:hAnsi="Barlow" w:cstheme="minorBidi"/>
+          <w:b/>
+          <w:bCs/>
           <w:color w:val="000000" w:themeColor="text1"/>
         </w:rPr>
       </w:pPr>
       <w:r>
         <w:rPr>
           <w:rFonts w:ascii="Barlow" w:hAnsi="Barlow" w:cstheme="minorBidi"/>
+          <w:b/>
+          <w:bCs/>
           <w:color w:val="000000" w:themeColor="text1"/>
         </w:rPr>
         <w:t>Header</w:t>
@@ -104,17 +98,17 @@
     </w:p>
     <w:tbl>
       <w:tblPr>
-        <w:tblStyle w:val="Tabelacomgrade"/>
+        <w:tblStyle w:val="TableGrid"/>
         <w:tblW w:w="0" w:type="auto"/>
         <w:tblLook w:val="04A0" w:firstRow="1" w:lastRow="0" w:firstColumn="1" w:lastColumn="0" w:noHBand="0" w:noVBand="1"/>
       </w:tblPr>
       <w:tblGrid>
-        <w:gridCol w:w="1094"/>
-        <w:gridCol w:w="1876"/>
-        <w:gridCol w:w="1245"/>
-        <w:gridCol w:w="1250"/>
-        <w:gridCol w:w="1148"/>
-        <w:gridCol w:w="3008"/>
+        <w:gridCol w:w="1078"/>
+        <w:gridCol w:w="1555"/>
+        <w:gridCol w:w="1222"/>
+        <w:gridCol w:w="1171"/>
+        <w:gridCol w:w="1133"/>
+        <w:gridCol w:w="2335"/>
       </w:tblGrid>
       <w:tr>
         <w:tc>
@@ -704,10 +698,6 @@
     <w:p>
       <w:pPr>
         <w:pStyle w:val="Default"/>
-        <w:numPr>
-          <w:ilvl w:val="0"/>
-          <w:numId w:val="18"/>
-        </w:numPr>
         <w:spacing w:after="120"/>
         <w:jc w:val="both"/>
         <w:rPr>
@@ -715,9 +705,39 @@
           <w:color w:val="000000" w:themeColor="text1"/>
         </w:rPr>
       </w:pPr>
+    </w:p>
+    <w:p>
+      <w:pPr>
+        <w:pStyle w:val="Default"/>
+        <w:spacing w:after="120"/>
+        <w:jc w:val="both"/>
+        <w:rPr>
+          <w:rFonts w:ascii="Barlow" w:hAnsi="Barlow" w:cstheme="minorBidi"/>
+          <w:color w:val="000000" w:themeColor="text1"/>
+        </w:rPr>
+      </w:pPr>
+    </w:p>
+    <w:p>
+      <w:pPr>
+        <w:pStyle w:val="Default"/>
+        <w:numPr>
+          <w:ilvl w:val="0"/>
+          <w:numId w:val="1"/>
+        </w:numPr>
+        <w:spacing w:after="120"/>
+        <w:jc w:val="both"/>
+        <w:rPr>
+          <w:rFonts w:ascii="Barlow" w:hAnsi="Barlow" w:cstheme="minorBidi"/>
+          <w:b/>
+          <w:bCs/>
+          <w:color w:val="000000" w:themeColor="text1"/>
+        </w:rPr>
+      </w:pPr>
       <w:r>
         <w:rPr>
           <w:rFonts w:ascii="Barlow" w:hAnsi="Barlow" w:cstheme="minorBidi"/>
+          <w:b/>
+          <w:bCs/>
           <w:color w:val="000000" w:themeColor="text1"/>
         </w:rPr>
         <w:t>Corpo (Registro de dados)</w:t>
@@ -751,17 +771,17 @@
     </w:p>
     <w:tbl>
       <w:tblPr>
-        <w:tblStyle w:val="Tabelacomgrade"/>
+        <w:tblStyle w:val="TableGrid"/>
         <w:tblW w:w="0" w:type="auto"/>
         <w:tblLook w:val="04A0" w:firstRow="1" w:lastRow="0" w:firstColumn="1" w:lastColumn="0" w:noHBand="0" w:noVBand="1"/>
       </w:tblPr>
       <w:tblGrid>
-        <w:gridCol w:w="1094"/>
-        <w:gridCol w:w="1876"/>
-        <w:gridCol w:w="1245"/>
-        <w:gridCol w:w="1250"/>
+        <w:gridCol w:w="1073"/>
+        <w:gridCol w:w="1637"/>
+        <w:gridCol w:w="1216"/>
         <w:gridCol w:w="1148"/>
-        <w:gridCol w:w="3008"/>
+        <w:gridCol w:w="1129"/>
+        <w:gridCol w:w="2291"/>
       </w:tblGrid>
       <w:tr>
         <w:tc>
@@ -2034,6 +2054,7 @@
                 <w:rFonts w:ascii="Barlow" w:hAnsi="Barlow" w:cstheme="minorBidi"/>
                 <w:color w:val="000000" w:themeColor="text1"/>
               </w:rPr>
+              <w:lastRenderedPageBreak/>
               <w:t>8</w:t>
             </w:r>
           </w:p>
@@ -2426,23 +2447,7 @@
                 <w:rFonts w:ascii="Barlow" w:hAnsi="Barlow" w:cstheme="minorBidi"/>
                 <w:color w:val="000000" w:themeColor="text1"/>
               </w:rPr>
-              <w:t xml:space="preserve">Quantidade em estoque que o produto terá inicialmente, assim que </w:t>
-            </w:r>
-            <w:proofErr w:type="gramStart"/>
-            <w:r>
-              <w:rPr>
-                <w:rFonts w:ascii="Barlow" w:hAnsi="Barlow" w:cstheme="minorBidi"/>
-                <w:color w:val="000000" w:themeColor="text1"/>
-              </w:rPr>
-              <w:t>o mesmo</w:t>
-            </w:r>
-            <w:proofErr w:type="gramEnd"/>
-            <w:r>
-              <w:rPr>
-                <w:rFonts w:ascii="Barlow" w:hAnsi="Barlow" w:cstheme="minorBidi"/>
-                <w:color w:val="000000" w:themeColor="text1"/>
-              </w:rPr>
-              <w:t xml:space="preserve"> for cadastrado.</w:t>
+              <w:t>Quantidade em estoque que o produto terá inicialmente, assim que o mesmo for cadastrado.</w:t>
             </w:r>
           </w:p>
         </w:tc>
@@ -2467,7 +2472,6 @@
                 <w:rFonts w:ascii="Barlow" w:hAnsi="Barlow" w:cstheme="minorBidi"/>
                 <w:color w:val="000000" w:themeColor="text1"/>
               </w:rPr>
-              <w:lastRenderedPageBreak/>
               <w:t>12</w:t>
             </w:r>
           </w:p>
@@ -2607,14 +2611,7 @@
                 <w:rFonts w:ascii="Barlow" w:hAnsi="Barlow" w:cstheme="minorBidi"/>
                 <w:color w:val="000000" w:themeColor="text1"/>
               </w:rPr>
-              <w:t>1</w:t>
-            </w:r>
-            <w:r>
-              <w:rPr>
-                <w:rFonts w:ascii="Barlow" w:hAnsi="Barlow" w:cstheme="minorBidi"/>
-                <w:color w:val="000000" w:themeColor="text1"/>
-              </w:rPr>
-              <w:t>3</w:t>
+              <w:t>13</w:t>
             </w:r>
           </w:p>
         </w:tc>
@@ -2636,14 +2633,7 @@
                 <w:rFonts w:ascii="Barlow" w:hAnsi="Barlow" w:cstheme="minorBidi"/>
                 <w:color w:val="000000" w:themeColor="text1"/>
               </w:rPr>
-              <w:t xml:space="preserve">Estoque </w:t>
-            </w:r>
-            <w:r>
-              <w:rPr>
-                <w:rFonts w:ascii="Barlow" w:hAnsi="Barlow" w:cstheme="minorBidi"/>
-                <w:color w:val="000000" w:themeColor="text1"/>
-              </w:rPr>
-              <w:t>máxima</w:t>
+              <w:t>Estoque máxima</w:t>
             </w:r>
           </w:p>
         </w:tc>
@@ -2689,28 +2679,7 @@
                 <w:rFonts w:ascii="Barlow" w:hAnsi="Barlow" w:cstheme="minorBidi"/>
                 <w:color w:val="000000" w:themeColor="text1"/>
               </w:rPr>
-              <w:t>1</w:t>
-            </w:r>
-            <w:r>
-              <w:rPr>
-                <w:rFonts w:ascii="Barlow" w:hAnsi="Barlow" w:cstheme="minorBidi"/>
-                <w:color w:val="000000" w:themeColor="text1"/>
-              </w:rPr>
-              <w:t>22</w:t>
-            </w:r>
-            <w:r>
-              <w:rPr>
-                <w:rFonts w:ascii="Barlow" w:hAnsi="Barlow" w:cstheme="minorBidi"/>
-                <w:color w:val="000000" w:themeColor="text1"/>
-              </w:rPr>
-              <w:t>-12</w:t>
-            </w:r>
-            <w:r>
-              <w:rPr>
-                <w:rFonts w:ascii="Barlow" w:hAnsi="Barlow" w:cstheme="minorBidi"/>
-                <w:color w:val="000000" w:themeColor="text1"/>
-              </w:rPr>
-              <w:t>5</w:t>
+              <w:t>122-125</w:t>
             </w:r>
           </w:p>
         </w:tc>
@@ -2756,21 +2725,7 @@
                 <w:rFonts w:ascii="Barlow" w:hAnsi="Barlow" w:cstheme="minorBidi"/>
                 <w:color w:val="000000" w:themeColor="text1"/>
               </w:rPr>
-              <w:t>Quantidade</w:t>
-            </w:r>
-            <w:r>
-              <w:rPr>
-                <w:rFonts w:ascii="Barlow" w:hAnsi="Barlow" w:cstheme="minorBidi"/>
-                <w:color w:val="000000" w:themeColor="text1"/>
-              </w:rPr>
-              <w:t xml:space="preserve"> máxima</w:t>
-            </w:r>
-            <w:r>
-              <w:rPr>
-                <w:rFonts w:ascii="Barlow" w:hAnsi="Barlow" w:cstheme="minorBidi"/>
-                <w:color w:val="000000" w:themeColor="text1"/>
-              </w:rPr>
-              <w:t xml:space="preserve"> em estoque que poderá ter na empresa.</w:t>
+              <w:t>Quantidade máxima em estoque que poderá ter na empresa.</w:t>
             </w:r>
           </w:p>
         </w:tc>
@@ -2930,20 +2885,48 @@
     <w:p>
       <w:pPr>
         <w:pStyle w:val="Default"/>
-        <w:numPr>
-          <w:ilvl w:val="0"/>
-          <w:numId w:val="18"/>
-        </w:numPr>
         <w:spacing w:after="120"/>
+        <w:ind w:left="720"/>
         <w:jc w:val="both"/>
         <w:rPr>
           <w:rFonts w:ascii="Barlow" w:hAnsi="Barlow" w:cstheme="minorBidi"/>
           <w:color w:val="000000" w:themeColor="text1"/>
         </w:rPr>
       </w:pPr>
+    </w:p>
+    <w:p>
+      <w:pPr>
+        <w:pStyle w:val="Default"/>
+        <w:spacing w:after="120"/>
+        <w:ind w:left="720"/>
+        <w:jc w:val="both"/>
+        <w:rPr>
+          <w:rFonts w:ascii="Barlow" w:hAnsi="Barlow" w:cstheme="minorBidi"/>
+          <w:color w:val="000000" w:themeColor="text1"/>
+        </w:rPr>
+      </w:pPr>
+    </w:p>
+    <w:p>
+      <w:pPr>
+        <w:pStyle w:val="Default"/>
+        <w:numPr>
+          <w:ilvl w:val="0"/>
+          <w:numId w:val="1"/>
+        </w:numPr>
+        <w:spacing w:after="120"/>
+        <w:jc w:val="both"/>
+        <w:rPr>
+          <w:rFonts w:ascii="Barlow" w:hAnsi="Barlow" w:cstheme="minorBidi"/>
+          <w:b/>
+          <w:bCs/>
+          <w:color w:val="000000" w:themeColor="text1"/>
+        </w:rPr>
+      </w:pPr>
       <w:r>
         <w:rPr>
           <w:rFonts w:ascii="Barlow" w:hAnsi="Barlow" w:cstheme="minorBidi"/>
+          <w:b/>
+          <w:bCs/>
           <w:color w:val="000000" w:themeColor="text1"/>
         </w:rPr>
         <w:t>Trailer</w:t>
@@ -2970,17 +2953,17 @@
     </w:p>
     <w:tbl>
       <w:tblPr>
-        <w:tblStyle w:val="Tabelacomgrade"/>
+        <w:tblStyle w:val="TableGrid"/>
         <w:tblW w:w="0" w:type="auto"/>
         <w:tblLook w:val="04A0" w:firstRow="1" w:lastRow="0" w:firstColumn="1" w:lastColumn="0" w:noHBand="0" w:noVBand="1"/>
       </w:tblPr>
       <w:tblGrid>
-        <w:gridCol w:w="1094"/>
-        <w:gridCol w:w="1876"/>
-        <w:gridCol w:w="1245"/>
-        <w:gridCol w:w="1250"/>
-        <w:gridCol w:w="1148"/>
-        <w:gridCol w:w="3008"/>
+        <w:gridCol w:w="1076"/>
+        <w:gridCol w:w="1658"/>
+        <w:gridCol w:w="1218"/>
+        <w:gridCol w:w="1156"/>
+        <w:gridCol w:w="1131"/>
+        <w:gridCol w:w="2255"/>
       </w:tblGrid>
       <w:tr>
         <w:tc>
@@ -3437,12 +3420,17 @@
         </w:rPr>
       </w:pPr>
     </w:p>
+    <w:p/>
     <w:sectPr>
-      <w:headerReference w:type="even" r:id="rId8"/>
-      <w:headerReference w:type="default" r:id="rId9"/>
-      <w:headerReference w:type="first" r:id="rId10"/>
-      <w:pgSz w:w="11906" w:h="16838" w:code="9"/>
-      <w:pgMar w:top="964" w:right="964" w:bottom="964" w:left="964" w:header="709" w:footer="709" w:gutter="0"/>
+      <w:headerReference w:type="default" r:id="rId7"/>
+      <w:pgSz w:w="11906" w:h="16838"/>
+      <w:pgMar w:top="1417" w:right="1701" w:bottom="1417" w:left="1701" w:header="708" w:footer="708" w:gutter="0"/>
+      <w:pgBorders w:offsetFrom="page">
+        <w:top w:val="single" w:sz="18" w:space="24" w:color="3E00FF"/>
+        <w:left w:val="single" w:sz="18" w:space="24" w:color="3E00FF"/>
+        <w:bottom w:val="single" w:sz="18" w:space="24" w:color="3E00FF"/>
+        <w:right w:val="single" w:sz="18" w:space="24" w:color="3E00FF"/>
+      </w:pgBorders>
       <w:cols w:space="708"/>
       <w:docGrid w:linePitch="360"/>
     </w:sectPr>
@@ -3454,6 +3442,9 @@
 <w:endnotes xmlns:wpc="http://schemas.microsoft.com/office/word/2010/wordprocessingCanvas" xmlns:cx="http://schemas.microsoft.com/office/drawing/2014/chartex" xmlns:cx1="http://schemas.microsoft.com/office/drawing/2015/9/8/chartex" xmlns:cx2="http://schemas.microsoft.com/office/drawing/2015/10/21/chartex" xmlns:cx3="http://schemas.microsoft.com/office/drawing/2016/5/9/chartex" xmlns:cx4="http://schemas.microsoft.com/office/drawing/2016/5/10/chartex" xmlns:cx5="http://schemas.microsoft.com/office/drawing/2016/5/11/chartex" xmlns:cx6="http://schemas.microsoft.com/office/drawing/2016/5/12/chartex" xmlns:cx7="http://schemas.microsoft.com/office/drawing/2016/5/13/chartex" xmlns:cx8="http://schemas.microsoft.com/office/drawing/2016/5/14/chartex" xmlns:mc="http://schemas.openxmlformats.org/markup-compatibility/2006" xmlns:aink="http://schemas.microsoft.com/office/drawing/2016/ink" xmlns:am3d="http://schemas.microsoft.com/office/drawing/2017/model3d" xmlns:o="urn:schemas-microsoft-com:office:office" xmlns:r="http://schemas.openxmlformats.org/officeDocument/2006/relationships" xmlns:m="http://schemas.openxmlformats.org/officeDocument/2006/math" xmlns:v="urn:schemas-microsoft-com:vml" xmlns:wp14="http://schemas.microsoft.com/office/word/2010/wordprocessingDrawing" xmlns:wp="http://schemas.openxmlformats.org/drawingml/2006/wordprocessingDrawing" xmlns:w10="urn:schemas-microsoft-com:office:word" xmlns:w="http://schemas.openxmlformats.org/wordprocessingml/2006/main" xmlns:w14="http://schemas.microsoft.com/office/word/2010/wordml" xmlns:w15="http://schemas.microsoft.com/office/word/2012/wordml" xmlns:w16cex="http://schemas.microsoft.com/office/word/2018/wordml/cex" xmlns:w16cid="http://schemas.microsoft.com/office/word/2016/wordml/cid" xmlns:w16="http://schemas.microsoft.com/office/word/2018/wordml" xmlns:w16sdtdh="http://schemas.microsoft.com/office/word/2020/wordml/sdtdatahash" xmlns:w16se="http://schemas.microsoft.com/office/word/2015/wordml/symex" xmlns:wpg="http://schemas.microsoft.com/office/word/2010/wordprocessingGroup" xmlns:wpi="http://schemas.microsoft.com/office/word/2010/wordprocessingInk" xmlns:wne="http://schemas.microsoft.com/office/word/2006/wordml" xmlns:wps="http://schemas.microsoft.com/office/word/2010/wordprocessingShape" mc:Ignorable="w14 w15 w16se w16cid w16 w16cex w16sdtdh wp14">
   <w:endnote w:type="separator" w:id="-1">
     <w:p>
+      <w:pPr>
+        <w:spacing w:after="0" w:line="240" w:lineRule="auto"/>
+      </w:pPr>
       <w:r>
         <w:separator/>
       </w:r>
@@ -3461,6 +3452,9 @@
   </w:endnote>
   <w:endnote w:type="continuationSeparator" w:id="0">
     <w:p>
+      <w:pPr>
+        <w:spacing w:after="0" w:line="240" w:lineRule="auto"/>
+      </w:pPr>
       <w:r>
         <w:continuationSeparator/>
       </w:r>
@@ -3473,6 +3467,9 @@
 <w:footnotes xmlns:wpc="http://schemas.microsoft.com/office/word/2010/wordprocessingCanvas" xmlns:cx="http://schemas.microsoft.com/office/drawing/2014/chartex" xmlns:cx1="http://schemas.microsoft.com/office/drawing/2015/9/8/chartex" xmlns:cx2="http://schemas.microsoft.com/office/drawing/2015/10/21/chartex" xmlns:cx3="http://schemas.microsoft.com/office/drawing/2016/5/9/chartex" xmlns:cx4="http://schemas.microsoft.com/office/drawing/2016/5/10/chartex" xmlns:cx5="http://schemas.microsoft.com/office/drawing/2016/5/11/chartex" xmlns:cx6="http://schemas.microsoft.com/office/drawing/2016/5/12/chartex" xmlns:cx7="http://schemas.microsoft.com/office/drawing/2016/5/13/chartex" xmlns:cx8="http://schemas.microsoft.com/office/drawing/2016/5/14/chartex" xmlns:mc="http://schemas.openxmlformats.org/markup-compatibility/2006" xmlns:aink="http://schemas.microsoft.com/office/drawing/2016/ink" xmlns:am3d="http://schemas.microsoft.com/office/drawing/2017/model3d" xmlns:o="urn:schemas-microsoft-com:office:office" xmlns:r="http://schemas.openxmlformats.org/officeDocument/2006/relationships" xmlns:m="http://schemas.openxmlformats.org/officeDocument/2006/math" xmlns:v="urn:schemas-microsoft-com:vml" xmlns:wp14="http://schemas.microsoft.com/office/word/2010/wordprocessingDrawing" xmlns:wp="http://schemas.openxmlformats.org/drawingml/2006/wordprocessingDrawing" xmlns:w10="urn:schemas-microsoft-com:office:word" xmlns:w="http://schemas.openxmlformats.org/wordprocessingml/2006/main" xmlns:w14="http://schemas.microsoft.com/office/word/2010/wordml" xmlns:w15="http://schemas.microsoft.com/office/word/2012/wordml" xmlns:w16cex="http://schemas.microsoft.com/office/word/2018/wordml/cex" xmlns:w16cid="http://schemas.microsoft.com/office/word/2016/wordml/cid" xmlns:w16="http://schemas.microsoft.com/office/word/2018/wordml" xmlns:w16sdtdh="http://schemas.microsoft.com/office/word/2020/wordml/sdtdatahash" xmlns:w16se="http://schemas.microsoft.com/office/word/2015/wordml/symex" xmlns:wpg="http://schemas.microsoft.com/office/word/2010/wordprocessingGroup" xmlns:wpi="http://schemas.microsoft.com/office/word/2010/wordprocessingInk" xmlns:wne="http://schemas.microsoft.com/office/word/2006/wordml" xmlns:wps="http://schemas.microsoft.com/office/word/2010/wordprocessingShape" mc:Ignorable="w14 w15 w16se w16cid w16 w16cex w16sdtdh wp14">
   <w:footnote w:type="separator" w:id="-1">
     <w:p>
+      <w:pPr>
+        <w:spacing w:after="0" w:line="240" w:lineRule="auto"/>
+      </w:pPr>
       <w:r>
         <w:separator/>
       </w:r>
@@ -3480,6 +3477,9 @@
   </w:footnote>
   <w:footnote w:type="continuationSeparator" w:id="0">
     <w:p>
+      <w:pPr>
+        <w:spacing w:after="0" w:line="240" w:lineRule="auto"/>
+      </w:pPr>
       <w:r>
         <w:continuationSeparator/>
       </w:r>
@@ -3492,117 +3492,74 @@
 <w:hdr xmlns:wpc="http://schemas.microsoft.com/office/word/2010/wordprocessingCanvas" xmlns:cx="http://schemas.microsoft.com/office/drawing/2014/chartex" xmlns:cx1="http://schemas.microsoft.com/office/drawing/2015/9/8/chartex" xmlns:cx2="http://schemas.microsoft.com/office/drawing/2015/10/21/chartex" xmlns:cx3="http://schemas.microsoft.com/office/drawing/2016/5/9/chartex" xmlns:cx4="http://schemas.microsoft.com/office/drawing/2016/5/10/chartex" xmlns:cx5="http://schemas.microsoft.com/office/drawing/2016/5/11/chartex" xmlns:cx6="http://schemas.microsoft.com/office/drawing/2016/5/12/chartex" xmlns:cx7="http://schemas.microsoft.com/office/drawing/2016/5/13/chartex" xmlns:cx8="http://schemas.microsoft.com/office/drawing/2016/5/14/chartex" xmlns:mc="http://schemas.openxmlformats.org/markup-compatibility/2006" xmlns:aink="http://schemas.microsoft.com/office/drawing/2016/ink" xmlns:am3d="http://schemas.microsoft.com/office/drawing/2017/model3d" xmlns:o="urn:schemas-microsoft-com:office:office" xmlns:r="http://schemas.openxmlformats.org/officeDocument/2006/relationships" xmlns:m="http://schemas.openxmlformats.org/officeDocument/2006/math" xmlns:v="urn:schemas-microsoft-com:vml" xmlns:wp14="http://schemas.microsoft.com/office/word/2010/wordprocessingDrawing" xmlns:wp="http://schemas.openxmlformats.org/drawingml/2006/wordprocessingDrawing" xmlns:w10="urn:schemas-microsoft-com:office:word" xmlns:w="http://schemas.openxmlformats.org/wordprocessingml/2006/main" xmlns:w14="http://schemas.microsoft.com/office/word/2010/wordml" xmlns:w15="http://schemas.microsoft.com/office/word/2012/wordml" xmlns:w16cex="http://schemas.microsoft.com/office/word/2018/wordml/cex" xmlns:w16cid="http://schemas.microsoft.com/office/word/2016/wordml/cid" xmlns:w16="http://schemas.microsoft.com/office/word/2018/wordml" xmlns:w16sdtdh="http://schemas.microsoft.com/office/word/2020/wordml/sdtdatahash" xmlns:w16se="http://schemas.microsoft.com/office/word/2015/wordml/symex" xmlns:wpg="http://schemas.microsoft.com/office/word/2010/wordprocessingGroup" xmlns:wpi="http://schemas.microsoft.com/office/word/2010/wordprocessingInk" xmlns:wne="http://schemas.microsoft.com/office/word/2006/wordml" xmlns:wps="http://schemas.microsoft.com/office/word/2010/wordprocessingShape" mc:Ignorable="w14 w15 w16se w16cid w16 w16cex w16sdtdh wp14">
   <w:p>
     <w:pPr>
-      <w:pStyle w:val="Cabealho"/>
+      <w:pStyle w:val="Header"/>
     </w:pPr>
     <w:r>
-      <w:rPr>
-        <w:noProof/>
-      </w:rPr>
-      <w:pict w14:anchorId="6E480721">
-        <v:shapetype id="_x0000_t75" coordsize="21600,21600" o:spt="75" o:preferrelative="t" path="m@4@5l@4@11@9@11@9@5xe" filled="f" stroked="f">
-          <v:stroke joinstyle="miter"/>
-          <v:formulas>
-            <v:f eqn="if lineDrawn pixelLineWidth 0"/>
-            <v:f eqn="sum @0 1 0"/>
-            <v:f eqn="sum 0 0 @1"/>
-            <v:f eqn="prod @2 1 2"/>
-            <v:f eqn="prod @3 21600 pixelWidth"/>
-            <v:f eqn="prod @3 21600 pixelHeight"/>
-            <v:f eqn="sum @0 0 1"/>
-            <v:f eqn="prod @6 1 2"/>
-            <v:f eqn="prod @7 21600 pixelWidth"/>
-            <v:f eqn="sum @8 21600 0"/>
-            <v:f eqn="prod @7 21600 pixelHeight"/>
-            <v:f eqn="sum @10 21600 0"/>
-          </v:formulas>
-          <v:path o:extrusionok="f" gradientshapeok="t" o:connecttype="rect"/>
-          <o:lock v:ext="edit" aspectratio="t"/>
-        </v:shapetype>
-        <v:shape id="WordPictureWatermark635783501" o:spid="_x0000_s1086" type="#_x0000_t75" style="position:absolute;margin-left:0;margin-top:0;width:596.2pt;height:842pt;z-index:-251657216;mso-position-horizontal:center;mso-position-horizontal-relative:margin;mso-position-vertical:center;mso-position-vertical-relative:margin" o:allowincell="f">
-          <v:imagedata r:id="rId1" o:title="fundo_timbrado_margemestreita"/>
-          <w10:wrap anchorx="margin" anchory="page"/>
-        </v:shape>
-      </w:pict>
-    </w:r>
-  </w:p>
-</w:hdr>
-</file>
-
-<file path=word/header2.xml><?xml version="1.0" encoding="utf-8"?>
-<w:hdr xmlns:wpc="http://schemas.microsoft.com/office/word/2010/wordprocessingCanvas" xmlns:cx="http://schemas.microsoft.com/office/drawing/2014/chartex" xmlns:cx1="http://schemas.microsoft.com/office/drawing/2015/9/8/chartex" xmlns:cx2="http://schemas.microsoft.com/office/drawing/2015/10/21/chartex" xmlns:cx3="http://schemas.microsoft.com/office/drawing/2016/5/9/chartex" xmlns:cx4="http://schemas.microsoft.com/office/drawing/2016/5/10/chartex" xmlns:cx5="http://schemas.microsoft.com/office/drawing/2016/5/11/chartex" xmlns:cx6="http://schemas.microsoft.com/office/drawing/2016/5/12/chartex" xmlns:cx7="http://schemas.microsoft.com/office/drawing/2016/5/13/chartex" xmlns:cx8="http://schemas.microsoft.com/office/drawing/2016/5/14/chartex" xmlns:mc="http://schemas.openxmlformats.org/markup-compatibility/2006" xmlns:aink="http://schemas.microsoft.com/office/drawing/2016/ink" xmlns:am3d="http://schemas.microsoft.com/office/drawing/2017/model3d" xmlns:o="urn:schemas-microsoft-com:office:office" xmlns:r="http://schemas.openxmlformats.org/officeDocument/2006/relationships" xmlns:m="http://schemas.openxmlformats.org/officeDocument/2006/math" xmlns:v="urn:schemas-microsoft-com:vml" xmlns:wp14="http://schemas.microsoft.com/office/word/2010/wordprocessingDrawing" xmlns:wp="http://schemas.openxmlformats.org/drawingml/2006/wordprocessingDrawing" xmlns:w10="urn:schemas-microsoft-com:office:word" xmlns:w="http://schemas.openxmlformats.org/wordprocessingml/2006/main" xmlns:w14="http://schemas.microsoft.com/office/word/2010/wordml" xmlns:w15="http://schemas.microsoft.com/office/word/2012/wordml" xmlns:w16cex="http://schemas.microsoft.com/office/word/2018/wordml/cex" xmlns:w16cid="http://schemas.microsoft.com/office/word/2016/wordml/cid" xmlns:w16="http://schemas.microsoft.com/office/word/2018/wordml" xmlns:w16sdtdh="http://schemas.microsoft.com/office/word/2020/wordml/sdtdatahash" xmlns:w16se="http://schemas.microsoft.com/office/word/2015/wordml/symex" xmlns:wpg="http://schemas.microsoft.com/office/word/2010/wordprocessingGroup" xmlns:wpi="http://schemas.microsoft.com/office/word/2010/wordprocessingInk" xmlns:wne="http://schemas.microsoft.com/office/word/2006/wordml" xmlns:wps="http://schemas.microsoft.com/office/word/2010/wordprocessingShape" mc:Ignorable="w14 w15 w16se w16cid w16 w16cex w16sdtdh wp14">
-  <w:p>
-    <w:pPr>
-      <w:pStyle w:val="Cabealho"/>
-    </w:pPr>
-    <w:r>
-      <w:rPr>
-        <w:noProof/>
-      </w:rPr>
-      <w:pict w14:anchorId="12CB45C4">
-        <v:shapetype id="_x0000_t75" coordsize="21600,21600" o:spt="75" o:preferrelative="t" path="m@4@5l@4@11@9@11@9@5xe" filled="f" stroked="f">
-          <v:stroke joinstyle="miter"/>
-          <v:formulas>
-            <v:f eqn="if lineDrawn pixelLineWidth 0"/>
-            <v:f eqn="sum @0 1 0"/>
-            <v:f eqn="sum 0 0 @1"/>
-            <v:f eqn="prod @2 1 2"/>
-            <v:f eqn="prod @3 21600 pixelWidth"/>
-            <v:f eqn="prod @3 21600 pixelHeight"/>
-            <v:f eqn="sum @0 0 1"/>
-            <v:f eqn="prod @6 1 2"/>
-            <v:f eqn="prod @7 21600 pixelWidth"/>
-            <v:f eqn="sum @8 21600 0"/>
-            <v:f eqn="prod @7 21600 pixelHeight"/>
-            <v:f eqn="sum @10 21600 0"/>
-          </v:formulas>
-          <v:path o:extrusionok="f" gradientshapeok="t" o:connecttype="rect"/>
-          <o:lock v:ext="edit" aspectratio="t"/>
-        </v:shapetype>
-        <v:shape id="WordPictureWatermark635783502" o:spid="_x0000_s1087" type="#_x0000_t75" style="position:absolute;margin-left:0;margin-top:0;width:596.2pt;height:842pt;z-index:-251656192;mso-position-horizontal:center;mso-position-horizontal-relative:margin;mso-position-vertical:center;mso-position-vertical-relative:margin" o:allowincell="f">
-          <v:imagedata r:id="rId1" o:title="fundo_timbrado_margemestreita"/>
-          <w10:wrap anchorx="margin" anchory="page"/>
-        </v:shape>
-      </w:pict>
-    </w:r>
-  </w:p>
-</w:hdr>
-</file>
-
-<file path=word/header3.xml><?xml version="1.0" encoding="utf-8"?>
-<w:hdr xmlns:wpc="http://schemas.microsoft.com/office/word/2010/wordprocessingCanvas" xmlns:cx="http://schemas.microsoft.com/office/drawing/2014/chartex" xmlns:cx1="http://schemas.microsoft.com/office/drawing/2015/9/8/chartex" xmlns:cx2="http://schemas.microsoft.com/office/drawing/2015/10/21/chartex" xmlns:cx3="http://schemas.microsoft.com/office/drawing/2016/5/9/chartex" xmlns:cx4="http://schemas.microsoft.com/office/drawing/2016/5/10/chartex" xmlns:cx5="http://schemas.microsoft.com/office/drawing/2016/5/11/chartex" xmlns:cx6="http://schemas.microsoft.com/office/drawing/2016/5/12/chartex" xmlns:cx7="http://schemas.microsoft.com/office/drawing/2016/5/13/chartex" xmlns:cx8="http://schemas.microsoft.com/office/drawing/2016/5/14/chartex" xmlns:mc="http://schemas.openxmlformats.org/markup-compatibility/2006" xmlns:aink="http://schemas.microsoft.com/office/drawing/2016/ink" xmlns:am3d="http://schemas.microsoft.com/office/drawing/2017/model3d" xmlns:o="urn:schemas-microsoft-com:office:office" xmlns:r="http://schemas.openxmlformats.org/officeDocument/2006/relationships" xmlns:m="http://schemas.openxmlformats.org/officeDocument/2006/math" xmlns:v="urn:schemas-microsoft-com:vml" xmlns:wp14="http://schemas.microsoft.com/office/word/2010/wordprocessingDrawing" xmlns:wp="http://schemas.openxmlformats.org/drawingml/2006/wordprocessingDrawing" xmlns:w10="urn:schemas-microsoft-com:office:word" xmlns:w="http://schemas.openxmlformats.org/wordprocessingml/2006/main" xmlns:w14="http://schemas.microsoft.com/office/word/2010/wordml" xmlns:w15="http://schemas.microsoft.com/office/word/2012/wordml" xmlns:w16cex="http://schemas.microsoft.com/office/word/2018/wordml/cex" xmlns:w16cid="http://schemas.microsoft.com/office/word/2016/wordml/cid" xmlns:w16="http://schemas.microsoft.com/office/word/2018/wordml" xmlns:w16sdtdh="http://schemas.microsoft.com/office/word/2020/wordml/sdtdatahash" xmlns:w16se="http://schemas.microsoft.com/office/word/2015/wordml/symex" xmlns:wpg="http://schemas.microsoft.com/office/word/2010/wordprocessingGroup" xmlns:wpi="http://schemas.microsoft.com/office/word/2010/wordprocessingInk" xmlns:wne="http://schemas.microsoft.com/office/word/2006/wordml" xmlns:wps="http://schemas.microsoft.com/office/word/2010/wordprocessingShape" mc:Ignorable="w14 w15 w16se w16cid w16 w16cex w16sdtdh wp14">
-  <w:p>
-    <w:pPr>
-      <w:pStyle w:val="Cabealho"/>
-    </w:pPr>
-    <w:r>
-      <w:rPr>
-        <w:noProof/>
-      </w:rPr>
-      <w:pict w14:anchorId="464574E3">
-        <v:shapetype id="_x0000_t75" coordsize="21600,21600" o:spt="75" o:preferrelative="t" path="m@4@5l@4@11@9@11@9@5xe" filled="f" stroked="f">
-          <v:stroke joinstyle="miter"/>
-          <v:formulas>
-            <v:f eqn="if lineDrawn pixelLineWidth 0"/>
-            <v:f eqn="sum @0 1 0"/>
-            <v:f eqn="sum 0 0 @1"/>
-            <v:f eqn="prod @2 1 2"/>
-            <v:f eqn="prod @3 21600 pixelWidth"/>
-            <v:f eqn="prod @3 21600 pixelHeight"/>
-            <v:f eqn="sum @0 0 1"/>
-            <v:f eqn="prod @6 1 2"/>
-            <v:f eqn="prod @7 21600 pixelWidth"/>
-            <v:f eqn="sum @8 21600 0"/>
-            <v:f eqn="prod @7 21600 pixelHeight"/>
-            <v:f eqn="sum @10 21600 0"/>
-          </v:formulas>
-          <v:path o:extrusionok="f" gradientshapeok="t" o:connecttype="rect"/>
-          <o:lock v:ext="edit" aspectratio="t"/>
-        </v:shapetype>
-        <v:shape id="WordPictureWatermark635783500" o:spid="_x0000_s1085" type="#_x0000_t75" style="position:absolute;margin-left:0;margin-top:0;width:596.2pt;height:842pt;z-index:-251658240;mso-position-horizontal:center;mso-position-horizontal-relative:margin;mso-position-vertical:center;mso-position-vertical-relative:margin" o:allowincell="f">
-          <v:imagedata r:id="rId1" o:title="fundo_timbrado_margemestreita"/>
-          <w10:wrap anchorx="margin" anchory="page"/>
-        </v:shape>
-      </w:pict>
+      <w:drawing>
+        <wp:anchor distT="0" distB="0" distL="114300" distR="114300" simplePos="0" relativeHeight="251658240" behindDoc="1" locked="0" layoutInCell="1" allowOverlap="1" wp14:anchorId="1F8D06EC" wp14:editId="136EE301">
+          <wp:simplePos x="0" y="0"/>
+          <wp:positionH relativeFrom="column">
+            <wp:posOffset>-693039</wp:posOffset>
+          </wp:positionH>
+          <wp:positionV relativeFrom="paragraph">
+            <wp:posOffset>-91592</wp:posOffset>
+          </wp:positionV>
+          <wp:extent cx="358850" cy="362951"/>
+          <wp:effectExtent l="0" t="0" r="3175" b="0"/>
+          <wp:wrapNone/>
+          <wp:docPr id="37" name="Gráfico 36">
+            <a:extLst xmlns:a="http://schemas.openxmlformats.org/drawingml/2006/main">
+              <a:ext uri="{FF2B5EF4-FFF2-40B4-BE49-F238E27FC236}">
+                <a16:creationId xmlns:a16="http://schemas.microsoft.com/office/drawing/2014/main" id="{9B679E7A-B9A0-4064-8EF6-263AC41FC51B}"/>
+              </a:ext>
+            </a:extLst>
+          </wp:docPr>
+          <wp:cNvGraphicFramePr>
+            <a:graphicFrameLocks xmlns:a="http://schemas.openxmlformats.org/drawingml/2006/main" noChangeAspect="1"/>
+          </wp:cNvGraphicFramePr>
+          <a:graphic xmlns:a="http://schemas.openxmlformats.org/drawingml/2006/main">
+            <a:graphicData uri="http://schemas.openxmlformats.org/drawingml/2006/picture">
+              <pic:pic xmlns:pic="http://schemas.openxmlformats.org/drawingml/2006/picture">
+                <pic:nvPicPr>
+                  <pic:cNvPr id="37" name="Gráfico 36">
+                    <a:extLst>
+                      <a:ext uri="{FF2B5EF4-FFF2-40B4-BE49-F238E27FC236}">
+                        <a16:creationId xmlns:a16="http://schemas.microsoft.com/office/drawing/2014/main" id="{9B679E7A-B9A0-4064-8EF6-263AC41FC51B}"/>
+                      </a:ext>
+                    </a:extLst>
+                  </pic:cNvPr>
+                  <pic:cNvPicPr>
+                    <a:picLocks noChangeAspect="1"/>
+                  </pic:cNvPicPr>
+                </pic:nvPicPr>
+                <pic:blipFill rotWithShape="1">
+                  <a:blip r:embed="rId1">
+                    <a:extLst>
+                      <a:ext uri="{28A0092B-C50C-407E-A947-70E740481C1C}">
+                        <a14:useLocalDpi xmlns:a14="http://schemas.microsoft.com/office/drawing/2010/main" val="0"/>
+                      </a:ext>
+                      <a:ext uri="{96DAC541-7B7A-43D3-8B79-37D633B846F1}">
+                        <asvg:svgBlip xmlns:asvg="http://schemas.microsoft.com/office/drawing/2016/SVG/main" r:embed="rId2"/>
+                      </a:ext>
+                    </a:extLst>
+                  </a:blip>
+                  <a:srcRect r="66176"/>
+                  <a:stretch/>
+                </pic:blipFill>
+                <pic:spPr>
+                  <a:xfrm>
+                    <a:off x="0" y="0"/>
+                    <a:ext cx="358850" cy="362951"/>
+                  </a:xfrm>
+                  <a:prstGeom prst="rect">
+                    <a:avLst/>
+                  </a:prstGeom>
+                </pic:spPr>
+              </pic:pic>
+            </a:graphicData>
+          </a:graphic>
+        </wp:anchor>
+      </w:drawing>
     </w:r>
   </w:p>
 </w:hdr>
@@ -3611,1134 +3568,6 @@
 <file path=word/numbering.xml><?xml version="1.0" encoding="utf-8"?>
 <w:numbering xmlns:wpc="http://schemas.microsoft.com/office/word/2010/wordprocessingCanvas" xmlns:cx="http://schemas.microsoft.com/office/drawing/2014/chartex" xmlns:cx1="http://schemas.microsoft.com/office/drawing/2015/9/8/chartex" xmlns:cx2="http://schemas.microsoft.com/office/drawing/2015/10/21/chartex" xmlns:cx3="http://schemas.microsoft.com/office/drawing/2016/5/9/chartex" xmlns:cx4="http://schemas.microsoft.com/office/drawing/2016/5/10/chartex" xmlns:cx5="http://schemas.microsoft.com/office/drawing/2016/5/11/chartex" xmlns:cx6="http://schemas.microsoft.com/office/drawing/2016/5/12/chartex" xmlns:cx7="http://schemas.microsoft.com/office/drawing/2016/5/13/chartex" xmlns:cx8="http://schemas.microsoft.com/office/drawing/2016/5/14/chartex" xmlns:mc="http://schemas.openxmlformats.org/markup-compatibility/2006" xmlns:aink="http://schemas.microsoft.com/office/drawing/2016/ink" xmlns:am3d="http://schemas.microsoft.com/office/drawing/2017/model3d" xmlns:o="urn:schemas-microsoft-com:office:office" xmlns:r="http://schemas.openxmlformats.org/officeDocument/2006/relationships" xmlns:m="http://schemas.openxmlformats.org/officeDocument/2006/math" xmlns:v="urn:schemas-microsoft-com:vml" xmlns:wp14="http://schemas.microsoft.com/office/word/2010/wordprocessingDrawing" xmlns:wp="http://schemas.openxmlformats.org/drawingml/2006/wordprocessingDrawing" xmlns:w10="urn:schemas-microsoft-com:office:word" xmlns:w="http://schemas.openxmlformats.org/wordprocessingml/2006/main" xmlns:w14="http://schemas.microsoft.com/office/word/2010/wordml" xmlns:w15="http://schemas.microsoft.com/office/word/2012/wordml" xmlns:w16cex="http://schemas.microsoft.com/office/word/2018/wordml/cex" xmlns:w16cid="http://schemas.microsoft.com/office/word/2016/wordml/cid" xmlns:w16="http://schemas.microsoft.com/office/word/2018/wordml" xmlns:w16sdtdh="http://schemas.microsoft.com/office/word/2020/wordml/sdtdatahash" xmlns:w16se="http://schemas.microsoft.com/office/word/2015/wordml/symex" xmlns:wpg="http://schemas.microsoft.com/office/word/2010/wordprocessingGroup" xmlns:wpi="http://schemas.microsoft.com/office/word/2010/wordprocessingInk" xmlns:wne="http://schemas.microsoft.com/office/word/2006/wordml" xmlns:wps="http://schemas.microsoft.com/office/word/2010/wordprocessingShape" mc:Ignorable="w14 w15 w16se w16cid w16 w16cex w16sdtdh wp14">
   <w:abstractNum w:abstractNumId="0" w15:restartNumberingAfterBreak="0">
-    <w:nsid w:val="01710808"/>
-    <w:multiLevelType w:val="hybridMultilevel"/>
-    <w:tmpl w:val="7FDA717E"/>
-    <w:lvl w:ilvl="0" w:tplc="0416000F">
-      <w:start w:val="1"/>
-      <w:numFmt w:val="decimal"/>
-      <w:lvlText w:val="%1."/>
-      <w:lvlJc w:val="left"/>
-      <w:pPr>
-        <w:ind w:left="720" w:hanging="360"/>
-      </w:pPr>
-      <w:rPr>
-        <w:rFonts w:hint="default"/>
-      </w:rPr>
-    </w:lvl>
-    <w:lvl w:ilvl="1" w:tplc="04160019">
-      <w:start w:val="1"/>
-      <w:numFmt w:val="lowerLetter"/>
-      <w:lvlText w:val="%2."/>
-      <w:lvlJc w:val="left"/>
-      <w:pPr>
-        <w:ind w:left="1440" w:hanging="360"/>
-      </w:pPr>
-    </w:lvl>
-    <w:lvl w:ilvl="2" w:tplc="0416001B" w:tentative="1">
-      <w:start w:val="1"/>
-      <w:numFmt w:val="lowerRoman"/>
-      <w:lvlText w:val="%3."/>
-      <w:lvlJc w:val="right"/>
-      <w:pPr>
-        <w:ind w:left="2160" w:hanging="180"/>
-      </w:pPr>
-    </w:lvl>
-    <w:lvl w:ilvl="3" w:tplc="0416000F" w:tentative="1">
-      <w:start w:val="1"/>
-      <w:numFmt w:val="decimal"/>
-      <w:lvlText w:val="%4."/>
-      <w:lvlJc w:val="left"/>
-      <w:pPr>
-        <w:ind w:left="2880" w:hanging="360"/>
-      </w:pPr>
-    </w:lvl>
-    <w:lvl w:ilvl="4" w:tplc="04160019" w:tentative="1">
-      <w:start w:val="1"/>
-      <w:numFmt w:val="lowerLetter"/>
-      <w:lvlText w:val="%5."/>
-      <w:lvlJc w:val="left"/>
-      <w:pPr>
-        <w:ind w:left="3600" w:hanging="360"/>
-      </w:pPr>
-    </w:lvl>
-    <w:lvl w:ilvl="5" w:tplc="0416001B" w:tentative="1">
-      <w:start w:val="1"/>
-      <w:numFmt w:val="lowerRoman"/>
-      <w:lvlText w:val="%6."/>
-      <w:lvlJc w:val="right"/>
-      <w:pPr>
-        <w:ind w:left="4320" w:hanging="180"/>
-      </w:pPr>
-    </w:lvl>
-    <w:lvl w:ilvl="6" w:tplc="0416000F" w:tentative="1">
-      <w:start w:val="1"/>
-      <w:numFmt w:val="decimal"/>
-      <w:lvlText w:val="%7."/>
-      <w:lvlJc w:val="left"/>
-      <w:pPr>
-        <w:ind w:left="5040" w:hanging="360"/>
-      </w:pPr>
-    </w:lvl>
-    <w:lvl w:ilvl="7" w:tplc="04160019" w:tentative="1">
-      <w:start w:val="1"/>
-      <w:numFmt w:val="lowerLetter"/>
-      <w:lvlText w:val="%8."/>
-      <w:lvlJc w:val="left"/>
-      <w:pPr>
-        <w:ind w:left="5760" w:hanging="360"/>
-      </w:pPr>
-    </w:lvl>
-    <w:lvl w:ilvl="8" w:tplc="0416001B" w:tentative="1">
-      <w:start w:val="1"/>
-      <w:numFmt w:val="lowerRoman"/>
-      <w:lvlText w:val="%9."/>
-      <w:lvlJc w:val="right"/>
-      <w:pPr>
-        <w:ind w:left="6480" w:hanging="180"/>
-      </w:pPr>
-    </w:lvl>
-  </w:abstractNum>
-  <w:abstractNum w:abstractNumId="1" w15:restartNumberingAfterBreak="0">
-    <w:nsid w:val="03C416D1"/>
-    <w:multiLevelType w:val="hybridMultilevel"/>
-    <w:tmpl w:val="6C321C3A"/>
-    <w:lvl w:ilvl="0" w:tplc="0416000F">
-      <w:start w:val="1"/>
-      <w:numFmt w:val="decimal"/>
-      <w:lvlText w:val="%1."/>
-      <w:lvlJc w:val="left"/>
-      <w:pPr>
-        <w:ind w:left="720" w:hanging="360"/>
-      </w:pPr>
-      <w:rPr>
-        <w:rFonts w:hint="default"/>
-      </w:rPr>
-    </w:lvl>
-    <w:lvl w:ilvl="1" w:tplc="04160019" w:tentative="1">
-      <w:start w:val="1"/>
-      <w:numFmt w:val="lowerLetter"/>
-      <w:lvlText w:val="%2."/>
-      <w:lvlJc w:val="left"/>
-      <w:pPr>
-        <w:ind w:left="1440" w:hanging="360"/>
-      </w:pPr>
-    </w:lvl>
-    <w:lvl w:ilvl="2" w:tplc="0416001B" w:tentative="1">
-      <w:start w:val="1"/>
-      <w:numFmt w:val="lowerRoman"/>
-      <w:lvlText w:val="%3."/>
-      <w:lvlJc w:val="right"/>
-      <w:pPr>
-        <w:ind w:left="2160" w:hanging="180"/>
-      </w:pPr>
-    </w:lvl>
-    <w:lvl w:ilvl="3" w:tplc="0416000F" w:tentative="1">
-      <w:start w:val="1"/>
-      <w:numFmt w:val="decimal"/>
-      <w:lvlText w:val="%4."/>
-      <w:lvlJc w:val="left"/>
-      <w:pPr>
-        <w:ind w:left="2880" w:hanging="360"/>
-      </w:pPr>
-    </w:lvl>
-    <w:lvl w:ilvl="4" w:tplc="04160019" w:tentative="1">
-      <w:start w:val="1"/>
-      <w:numFmt w:val="lowerLetter"/>
-      <w:lvlText w:val="%5."/>
-      <w:lvlJc w:val="left"/>
-      <w:pPr>
-        <w:ind w:left="3600" w:hanging="360"/>
-      </w:pPr>
-    </w:lvl>
-    <w:lvl w:ilvl="5" w:tplc="0416001B" w:tentative="1">
-      <w:start w:val="1"/>
-      <w:numFmt w:val="lowerRoman"/>
-      <w:lvlText w:val="%6."/>
-      <w:lvlJc w:val="right"/>
-      <w:pPr>
-        <w:ind w:left="4320" w:hanging="180"/>
-      </w:pPr>
-    </w:lvl>
-    <w:lvl w:ilvl="6" w:tplc="0416000F" w:tentative="1">
-      <w:start w:val="1"/>
-      <w:numFmt w:val="decimal"/>
-      <w:lvlText w:val="%7."/>
-      <w:lvlJc w:val="left"/>
-      <w:pPr>
-        <w:ind w:left="5040" w:hanging="360"/>
-      </w:pPr>
-    </w:lvl>
-    <w:lvl w:ilvl="7" w:tplc="04160019" w:tentative="1">
-      <w:start w:val="1"/>
-      <w:numFmt w:val="lowerLetter"/>
-      <w:lvlText w:val="%8."/>
-      <w:lvlJc w:val="left"/>
-      <w:pPr>
-        <w:ind w:left="5760" w:hanging="360"/>
-      </w:pPr>
-    </w:lvl>
-    <w:lvl w:ilvl="8" w:tplc="0416001B" w:tentative="1">
-      <w:start w:val="1"/>
-      <w:numFmt w:val="lowerRoman"/>
-      <w:lvlText w:val="%9."/>
-      <w:lvlJc w:val="right"/>
-      <w:pPr>
-        <w:ind w:left="6480" w:hanging="180"/>
-      </w:pPr>
-    </w:lvl>
-  </w:abstractNum>
-  <w:abstractNum w:abstractNumId="2" w15:restartNumberingAfterBreak="0">
-    <w:nsid w:val="0BCB2E39"/>
-    <w:multiLevelType w:val="multilevel"/>
-    <w:tmpl w:val="FC5A9DD4"/>
-    <w:lvl w:ilvl="0">
-      <w:start w:val="1"/>
-      <w:numFmt w:val="decimal"/>
-      <w:lvlText w:val="%1."/>
-      <w:lvlJc w:val="left"/>
-      <w:pPr>
-        <w:ind w:left="720" w:hanging="360"/>
-      </w:pPr>
-    </w:lvl>
-    <w:lvl w:ilvl="1">
-      <w:start w:val="1"/>
-      <w:numFmt w:val="decimal"/>
-      <w:lvlText w:val="%1.%2."/>
-      <w:lvlJc w:val="left"/>
-      <w:pPr>
-        <w:ind w:left="1440" w:hanging="360"/>
-      </w:pPr>
-    </w:lvl>
-    <w:lvl w:ilvl="2">
-      <w:start w:val="1"/>
-      <w:numFmt w:val="decimal"/>
-      <w:lvlText w:val="%1.%2.%3."/>
-      <w:lvlJc w:val="left"/>
-      <w:pPr>
-        <w:ind w:left="2160" w:hanging="180"/>
-      </w:pPr>
-    </w:lvl>
-    <w:lvl w:ilvl="3">
-      <w:start w:val="1"/>
-      <w:numFmt w:val="decimal"/>
-      <w:lvlText w:val="%1.%2.%3.%4."/>
-      <w:lvlJc w:val="left"/>
-      <w:pPr>
-        <w:ind w:left="2880" w:hanging="360"/>
-      </w:pPr>
-    </w:lvl>
-    <w:lvl w:ilvl="4">
-      <w:start w:val="1"/>
-      <w:numFmt w:val="decimal"/>
-      <w:lvlText w:val="%1.%2.%3.%4.%5."/>
-      <w:lvlJc w:val="left"/>
-      <w:pPr>
-        <w:ind w:left="3600" w:hanging="360"/>
-      </w:pPr>
-    </w:lvl>
-    <w:lvl w:ilvl="5">
-      <w:start w:val="1"/>
-      <w:numFmt w:val="decimal"/>
-      <w:lvlText w:val="%1.%2.%3.%4.%5.%6."/>
-      <w:lvlJc w:val="left"/>
-      <w:pPr>
-        <w:ind w:left="4320" w:hanging="180"/>
-      </w:pPr>
-    </w:lvl>
-    <w:lvl w:ilvl="6">
-      <w:start w:val="1"/>
-      <w:numFmt w:val="decimal"/>
-      <w:lvlText w:val="%1.%2.%3.%4.%5.%6.%7."/>
-      <w:lvlJc w:val="left"/>
-      <w:pPr>
-        <w:ind w:left="5040" w:hanging="360"/>
-      </w:pPr>
-    </w:lvl>
-    <w:lvl w:ilvl="7">
-      <w:start w:val="1"/>
-      <w:numFmt w:val="decimal"/>
-      <w:lvlText w:val="%1.%2.%3.%4.%5.%6.%7.%8."/>
-      <w:lvlJc w:val="left"/>
-      <w:pPr>
-        <w:ind w:left="5760" w:hanging="360"/>
-      </w:pPr>
-    </w:lvl>
-    <w:lvl w:ilvl="8">
-      <w:start w:val="1"/>
-      <w:numFmt w:val="decimal"/>
-      <w:lvlText w:val="%1.%2.%3.%4.%5.%6.%7.%8.%9."/>
-      <w:lvlJc w:val="left"/>
-      <w:pPr>
-        <w:ind w:left="6480" w:hanging="180"/>
-      </w:pPr>
-    </w:lvl>
-  </w:abstractNum>
-  <w:abstractNum w:abstractNumId="3" w15:restartNumberingAfterBreak="0">
-    <w:nsid w:val="114247DE"/>
-    <w:multiLevelType w:val="hybridMultilevel"/>
-    <w:tmpl w:val="ABDA39CA"/>
-    <w:lvl w:ilvl="0" w:tplc="49D4A21C">
-      <w:start w:val="1"/>
-      <w:numFmt w:val="decimal"/>
-      <w:lvlText w:val="%1."/>
-      <w:lvlJc w:val="left"/>
-      <w:pPr>
-        <w:ind w:left="360" w:hanging="360"/>
-      </w:pPr>
-    </w:lvl>
-    <w:lvl w:ilvl="1" w:tplc="A9664314">
-      <w:start w:val="1"/>
-      <w:numFmt w:val="lowerLetter"/>
-      <w:lvlText w:val="%2."/>
-      <w:lvlJc w:val="left"/>
-      <w:pPr>
-        <w:ind w:left="1080" w:hanging="360"/>
-      </w:pPr>
-    </w:lvl>
-    <w:lvl w:ilvl="2" w:tplc="C32AA7EA">
-      <w:start w:val="1"/>
-      <w:numFmt w:val="lowerRoman"/>
-      <w:lvlText w:val="%3."/>
-      <w:lvlJc w:val="right"/>
-      <w:pPr>
-        <w:ind w:left="1800" w:hanging="180"/>
-      </w:pPr>
-    </w:lvl>
-    <w:lvl w:ilvl="3" w:tplc="30CA1CC6">
-      <w:start w:val="1"/>
-      <w:numFmt w:val="decimal"/>
-      <w:lvlText w:val="%4."/>
-      <w:lvlJc w:val="left"/>
-      <w:pPr>
-        <w:ind w:left="2520" w:hanging="360"/>
-      </w:pPr>
-    </w:lvl>
-    <w:lvl w:ilvl="4" w:tplc="45289796">
-      <w:start w:val="1"/>
-      <w:numFmt w:val="lowerLetter"/>
-      <w:lvlText w:val="%5."/>
-      <w:lvlJc w:val="left"/>
-      <w:pPr>
-        <w:ind w:left="3240" w:hanging="360"/>
-      </w:pPr>
-    </w:lvl>
-    <w:lvl w:ilvl="5" w:tplc="C6C29D74">
-      <w:start w:val="1"/>
-      <w:numFmt w:val="lowerRoman"/>
-      <w:lvlText w:val="%6."/>
-      <w:lvlJc w:val="right"/>
-      <w:pPr>
-        <w:ind w:left="3960" w:hanging="180"/>
-      </w:pPr>
-    </w:lvl>
-    <w:lvl w:ilvl="6" w:tplc="D7CAE19E">
-      <w:start w:val="1"/>
-      <w:numFmt w:val="decimal"/>
-      <w:lvlText w:val="%7."/>
-      <w:lvlJc w:val="left"/>
-      <w:pPr>
-        <w:ind w:left="4680" w:hanging="360"/>
-      </w:pPr>
-    </w:lvl>
-    <w:lvl w:ilvl="7" w:tplc="F89860D6">
-      <w:start w:val="1"/>
-      <w:numFmt w:val="lowerLetter"/>
-      <w:lvlText w:val="%8."/>
-      <w:lvlJc w:val="left"/>
-      <w:pPr>
-        <w:ind w:left="5400" w:hanging="360"/>
-      </w:pPr>
-    </w:lvl>
-    <w:lvl w:ilvl="8" w:tplc="8EBAFE5C">
-      <w:start w:val="1"/>
-      <w:numFmt w:val="lowerRoman"/>
-      <w:lvlText w:val="%9."/>
-      <w:lvlJc w:val="right"/>
-      <w:pPr>
-        <w:ind w:left="6120" w:hanging="180"/>
-      </w:pPr>
-    </w:lvl>
-  </w:abstractNum>
-  <w:abstractNum w:abstractNumId="4" w15:restartNumberingAfterBreak="0">
-    <w:nsid w:val="1852266B"/>
-    <w:multiLevelType w:val="hybridMultilevel"/>
-    <w:tmpl w:val="2EE68488"/>
-    <w:lvl w:ilvl="0" w:tplc="0416000F">
-      <w:start w:val="1"/>
-      <w:numFmt w:val="decimal"/>
-      <w:lvlText w:val="%1."/>
-      <w:lvlJc w:val="left"/>
-      <w:pPr>
-        <w:ind w:left="720" w:hanging="360"/>
-      </w:pPr>
-      <w:rPr>
-        <w:rFonts w:hint="default"/>
-      </w:rPr>
-    </w:lvl>
-    <w:lvl w:ilvl="1" w:tplc="04160019" w:tentative="1">
-      <w:start w:val="1"/>
-      <w:numFmt w:val="lowerLetter"/>
-      <w:lvlText w:val="%2."/>
-      <w:lvlJc w:val="left"/>
-      <w:pPr>
-        <w:ind w:left="1440" w:hanging="360"/>
-      </w:pPr>
-    </w:lvl>
-    <w:lvl w:ilvl="2" w:tplc="0416001B" w:tentative="1">
-      <w:start w:val="1"/>
-      <w:numFmt w:val="lowerRoman"/>
-      <w:lvlText w:val="%3."/>
-      <w:lvlJc w:val="right"/>
-      <w:pPr>
-        <w:ind w:left="2160" w:hanging="180"/>
-      </w:pPr>
-    </w:lvl>
-    <w:lvl w:ilvl="3" w:tplc="0416000F" w:tentative="1">
-      <w:start w:val="1"/>
-      <w:numFmt w:val="decimal"/>
-      <w:lvlText w:val="%4."/>
-      <w:lvlJc w:val="left"/>
-      <w:pPr>
-        <w:ind w:left="2880" w:hanging="360"/>
-      </w:pPr>
-    </w:lvl>
-    <w:lvl w:ilvl="4" w:tplc="04160019" w:tentative="1">
-      <w:start w:val="1"/>
-      <w:numFmt w:val="lowerLetter"/>
-      <w:lvlText w:val="%5."/>
-      <w:lvlJc w:val="left"/>
-      <w:pPr>
-        <w:ind w:left="3600" w:hanging="360"/>
-      </w:pPr>
-    </w:lvl>
-    <w:lvl w:ilvl="5" w:tplc="0416001B" w:tentative="1">
-      <w:start w:val="1"/>
-      <w:numFmt w:val="lowerRoman"/>
-      <w:lvlText w:val="%6."/>
-      <w:lvlJc w:val="right"/>
-      <w:pPr>
-        <w:ind w:left="4320" w:hanging="180"/>
-      </w:pPr>
-    </w:lvl>
-    <w:lvl w:ilvl="6" w:tplc="0416000F" w:tentative="1">
-      <w:start w:val="1"/>
-      <w:numFmt w:val="decimal"/>
-      <w:lvlText w:val="%7."/>
-      <w:lvlJc w:val="left"/>
-      <w:pPr>
-        <w:ind w:left="5040" w:hanging="360"/>
-      </w:pPr>
-    </w:lvl>
-    <w:lvl w:ilvl="7" w:tplc="04160019" w:tentative="1">
-      <w:start w:val="1"/>
-      <w:numFmt w:val="lowerLetter"/>
-      <w:lvlText w:val="%8."/>
-      <w:lvlJc w:val="left"/>
-      <w:pPr>
-        <w:ind w:left="5760" w:hanging="360"/>
-      </w:pPr>
-    </w:lvl>
-    <w:lvl w:ilvl="8" w:tplc="0416001B" w:tentative="1">
-      <w:start w:val="1"/>
-      <w:numFmt w:val="lowerRoman"/>
-      <w:lvlText w:val="%9."/>
-      <w:lvlJc w:val="right"/>
-      <w:pPr>
-        <w:ind w:left="6480" w:hanging="180"/>
-      </w:pPr>
-    </w:lvl>
-  </w:abstractNum>
-  <w:abstractNum w:abstractNumId="5" w15:restartNumberingAfterBreak="0">
-    <w:nsid w:val="256A0448"/>
-    <w:multiLevelType w:val="hybridMultilevel"/>
-    <w:tmpl w:val="EEF488C4"/>
-    <w:lvl w:ilvl="0" w:tplc="39E8C96A">
-      <w:start w:val="3"/>
-      <w:numFmt w:val="decimal"/>
-      <w:lvlText w:val="%1."/>
-      <w:lvlJc w:val="left"/>
-      <w:pPr>
-        <w:ind w:left="720" w:hanging="360"/>
-      </w:pPr>
-    </w:lvl>
-    <w:lvl w:ilvl="1" w:tplc="A2704A96">
-      <w:start w:val="1"/>
-      <w:numFmt w:val="lowerLetter"/>
-      <w:lvlText w:val="%2."/>
-      <w:lvlJc w:val="left"/>
-      <w:pPr>
-        <w:ind w:left="1440" w:hanging="360"/>
-      </w:pPr>
-    </w:lvl>
-    <w:lvl w:ilvl="2" w:tplc="C6CC137A">
-      <w:start w:val="1"/>
-      <w:numFmt w:val="lowerRoman"/>
-      <w:lvlText w:val="%3."/>
-      <w:lvlJc w:val="right"/>
-      <w:pPr>
-        <w:ind w:left="2160" w:hanging="180"/>
-      </w:pPr>
-    </w:lvl>
-    <w:lvl w:ilvl="3" w:tplc="7202281A">
-      <w:start w:val="1"/>
-      <w:numFmt w:val="decimal"/>
-      <w:lvlText w:val="%4."/>
-      <w:lvlJc w:val="left"/>
-      <w:pPr>
-        <w:ind w:left="2880" w:hanging="360"/>
-      </w:pPr>
-    </w:lvl>
-    <w:lvl w:ilvl="4" w:tplc="B2F61E7C">
-      <w:start w:val="1"/>
-      <w:numFmt w:val="lowerLetter"/>
-      <w:lvlText w:val="%5."/>
-      <w:lvlJc w:val="left"/>
-      <w:pPr>
-        <w:ind w:left="3600" w:hanging="360"/>
-      </w:pPr>
-    </w:lvl>
-    <w:lvl w:ilvl="5" w:tplc="C784C1DC">
-      <w:start w:val="1"/>
-      <w:numFmt w:val="lowerRoman"/>
-      <w:lvlText w:val="%6."/>
-      <w:lvlJc w:val="right"/>
-      <w:pPr>
-        <w:ind w:left="4320" w:hanging="180"/>
-      </w:pPr>
-    </w:lvl>
-    <w:lvl w:ilvl="6" w:tplc="B42C6FFC">
-      <w:start w:val="1"/>
-      <w:numFmt w:val="decimal"/>
-      <w:lvlText w:val="%7."/>
-      <w:lvlJc w:val="left"/>
-      <w:pPr>
-        <w:ind w:left="5040" w:hanging="360"/>
-      </w:pPr>
-    </w:lvl>
-    <w:lvl w:ilvl="7" w:tplc="89FA9BE8">
-      <w:start w:val="1"/>
-      <w:numFmt w:val="lowerLetter"/>
-      <w:lvlText w:val="%8."/>
-      <w:lvlJc w:val="left"/>
-      <w:pPr>
-        <w:ind w:left="5760" w:hanging="360"/>
-      </w:pPr>
-    </w:lvl>
-    <w:lvl w:ilvl="8" w:tplc="9E2800D0">
-      <w:start w:val="1"/>
-      <w:numFmt w:val="lowerRoman"/>
-      <w:lvlText w:val="%9."/>
-      <w:lvlJc w:val="right"/>
-      <w:pPr>
-        <w:ind w:left="6480" w:hanging="180"/>
-      </w:pPr>
-    </w:lvl>
-  </w:abstractNum>
-  <w:abstractNum w:abstractNumId="6" w15:restartNumberingAfterBreak="0">
-    <w:nsid w:val="26A3034C"/>
-    <w:multiLevelType w:val="hybridMultilevel"/>
-    <w:tmpl w:val="CC6011C2"/>
-    <w:lvl w:ilvl="0" w:tplc="51629196">
-      <w:start w:val="1"/>
-      <w:numFmt w:val="decimal"/>
-      <w:lvlText w:val="%1."/>
-      <w:lvlJc w:val="left"/>
-      <w:pPr>
-        <w:ind w:left="502" w:hanging="360"/>
-      </w:pPr>
-      <w:rPr>
-        <w:rFonts w:hint="default"/>
-      </w:rPr>
-    </w:lvl>
-    <w:lvl w:ilvl="1" w:tplc="04160019">
-      <w:start w:val="1"/>
-      <w:numFmt w:val="lowerLetter"/>
-      <w:lvlText w:val="%2."/>
-      <w:lvlJc w:val="left"/>
-      <w:pPr>
-        <w:ind w:left="1222" w:hanging="360"/>
-      </w:pPr>
-    </w:lvl>
-    <w:lvl w:ilvl="2" w:tplc="0416001B" w:tentative="1">
-      <w:start w:val="1"/>
-      <w:numFmt w:val="lowerRoman"/>
-      <w:lvlText w:val="%3."/>
-      <w:lvlJc w:val="right"/>
-      <w:pPr>
-        <w:ind w:left="1942" w:hanging="180"/>
-      </w:pPr>
-    </w:lvl>
-    <w:lvl w:ilvl="3" w:tplc="0416000F" w:tentative="1">
-      <w:start w:val="1"/>
-      <w:numFmt w:val="decimal"/>
-      <w:lvlText w:val="%4."/>
-      <w:lvlJc w:val="left"/>
-      <w:pPr>
-        <w:ind w:left="2662" w:hanging="360"/>
-      </w:pPr>
-    </w:lvl>
-    <w:lvl w:ilvl="4" w:tplc="04160019" w:tentative="1">
-      <w:start w:val="1"/>
-      <w:numFmt w:val="lowerLetter"/>
-      <w:lvlText w:val="%5."/>
-      <w:lvlJc w:val="left"/>
-      <w:pPr>
-        <w:ind w:left="3382" w:hanging="360"/>
-      </w:pPr>
-    </w:lvl>
-    <w:lvl w:ilvl="5" w:tplc="0416001B" w:tentative="1">
-      <w:start w:val="1"/>
-      <w:numFmt w:val="lowerRoman"/>
-      <w:lvlText w:val="%6."/>
-      <w:lvlJc w:val="right"/>
-      <w:pPr>
-        <w:ind w:left="4102" w:hanging="180"/>
-      </w:pPr>
-    </w:lvl>
-    <w:lvl w:ilvl="6" w:tplc="0416000F" w:tentative="1">
-      <w:start w:val="1"/>
-      <w:numFmt w:val="decimal"/>
-      <w:lvlText w:val="%7."/>
-      <w:lvlJc w:val="left"/>
-      <w:pPr>
-        <w:ind w:left="4822" w:hanging="360"/>
-      </w:pPr>
-    </w:lvl>
-    <w:lvl w:ilvl="7" w:tplc="04160019" w:tentative="1">
-      <w:start w:val="1"/>
-      <w:numFmt w:val="lowerLetter"/>
-      <w:lvlText w:val="%8."/>
-      <w:lvlJc w:val="left"/>
-      <w:pPr>
-        <w:ind w:left="5542" w:hanging="360"/>
-      </w:pPr>
-    </w:lvl>
-    <w:lvl w:ilvl="8" w:tplc="0416001B" w:tentative="1">
-      <w:start w:val="1"/>
-      <w:numFmt w:val="lowerRoman"/>
-      <w:lvlText w:val="%9."/>
-      <w:lvlJc w:val="right"/>
-      <w:pPr>
-        <w:ind w:left="6262" w:hanging="180"/>
-      </w:pPr>
-    </w:lvl>
-  </w:abstractNum>
-  <w:abstractNum w:abstractNumId="7" w15:restartNumberingAfterBreak="0">
-    <w:nsid w:val="39ED6AA4"/>
-    <w:multiLevelType w:val="hybridMultilevel"/>
-    <w:tmpl w:val="C9AC4CFE"/>
-    <w:lvl w:ilvl="0" w:tplc="117C4494">
-      <w:start w:val="1"/>
-      <w:numFmt w:val="bullet"/>
-      <w:lvlText w:val=""/>
-      <w:lvlJc w:val="left"/>
-      <w:pPr>
-        <w:ind w:left="720" w:hanging="360"/>
-      </w:pPr>
-      <w:rPr>
-        <w:rFonts w:ascii="Symbol" w:hAnsi="Symbol" w:hint="default"/>
-      </w:rPr>
-    </w:lvl>
-    <w:lvl w:ilvl="1" w:tplc="3F82D260">
-      <w:start w:val="1"/>
-      <w:numFmt w:val="bullet"/>
-      <w:lvlText w:val=""/>
-      <w:lvlJc w:val="left"/>
-      <w:pPr>
-        <w:ind w:left="1440" w:hanging="360"/>
-      </w:pPr>
-      <w:rPr>
-        <w:rFonts w:ascii="Symbol" w:hAnsi="Symbol" w:hint="default"/>
-      </w:rPr>
-    </w:lvl>
-    <w:lvl w:ilvl="2" w:tplc="60ECCDF4">
-      <w:start w:val="1"/>
-      <w:numFmt w:val="bullet"/>
-      <w:lvlText w:val=""/>
-      <w:lvlJc w:val="left"/>
-      <w:pPr>
-        <w:ind w:left="2160" w:hanging="360"/>
-      </w:pPr>
-      <w:rPr>
-        <w:rFonts w:ascii="Wingdings" w:hAnsi="Wingdings" w:hint="default"/>
-      </w:rPr>
-    </w:lvl>
-    <w:lvl w:ilvl="3" w:tplc="C164B640">
-      <w:start w:val="1"/>
-      <w:numFmt w:val="bullet"/>
-      <w:lvlText w:val=""/>
-      <w:lvlJc w:val="left"/>
-      <w:pPr>
-        <w:ind w:left="2880" w:hanging="360"/>
-      </w:pPr>
-      <w:rPr>
-        <w:rFonts w:ascii="Symbol" w:hAnsi="Symbol" w:hint="default"/>
-      </w:rPr>
-    </w:lvl>
-    <w:lvl w:ilvl="4" w:tplc="3A901674">
-      <w:start w:val="1"/>
-      <w:numFmt w:val="bullet"/>
-      <w:lvlText w:val="o"/>
-      <w:lvlJc w:val="left"/>
-      <w:pPr>
-        <w:ind w:left="3600" w:hanging="360"/>
-      </w:pPr>
-      <w:rPr>
-        <w:rFonts w:ascii="Courier New" w:hAnsi="Courier New" w:hint="default"/>
-      </w:rPr>
-    </w:lvl>
-    <w:lvl w:ilvl="5" w:tplc="D4D0C852">
-      <w:start w:val="1"/>
-      <w:numFmt w:val="bullet"/>
-      <w:lvlText w:val=""/>
-      <w:lvlJc w:val="left"/>
-      <w:pPr>
-        <w:ind w:left="4320" w:hanging="360"/>
-      </w:pPr>
-      <w:rPr>
-        <w:rFonts w:ascii="Wingdings" w:hAnsi="Wingdings" w:hint="default"/>
-      </w:rPr>
-    </w:lvl>
-    <w:lvl w:ilvl="6" w:tplc="764A895E">
-      <w:start w:val="1"/>
-      <w:numFmt w:val="bullet"/>
-      <w:lvlText w:val=""/>
-      <w:lvlJc w:val="left"/>
-      <w:pPr>
-        <w:ind w:left="5040" w:hanging="360"/>
-      </w:pPr>
-      <w:rPr>
-        <w:rFonts w:ascii="Symbol" w:hAnsi="Symbol" w:hint="default"/>
-      </w:rPr>
-    </w:lvl>
-    <w:lvl w:ilvl="7" w:tplc="5E16FF28">
-      <w:start w:val="1"/>
-      <w:numFmt w:val="bullet"/>
-      <w:lvlText w:val="o"/>
-      <w:lvlJc w:val="left"/>
-      <w:pPr>
-        <w:ind w:left="5760" w:hanging="360"/>
-      </w:pPr>
-      <w:rPr>
-        <w:rFonts w:ascii="Courier New" w:hAnsi="Courier New" w:hint="default"/>
-      </w:rPr>
-    </w:lvl>
-    <w:lvl w:ilvl="8" w:tplc="2D3255DA">
-      <w:start w:val="1"/>
-      <w:numFmt w:val="bullet"/>
-      <w:lvlText w:val=""/>
-      <w:lvlJc w:val="left"/>
-      <w:pPr>
-        <w:ind w:left="6480" w:hanging="360"/>
-      </w:pPr>
-      <w:rPr>
-        <w:rFonts w:ascii="Wingdings" w:hAnsi="Wingdings" w:hint="default"/>
-      </w:rPr>
-    </w:lvl>
-  </w:abstractNum>
-  <w:abstractNum w:abstractNumId="8" w15:restartNumberingAfterBreak="0">
-    <w:nsid w:val="3DCA3E8A"/>
-    <w:multiLevelType w:val="hybridMultilevel"/>
-    <w:tmpl w:val="DC9CCA36"/>
-    <w:lvl w:ilvl="0" w:tplc="360E10D6">
-      <w:start w:val="1"/>
-      <w:numFmt w:val="bullet"/>
-      <w:lvlText w:val=""/>
-      <w:lvlJc w:val="left"/>
-      <w:pPr>
-        <w:ind w:left="720" w:hanging="360"/>
-      </w:pPr>
-      <w:rPr>
-        <w:rFonts w:ascii="Symbol" w:hAnsi="Symbol" w:hint="default"/>
-      </w:rPr>
-    </w:lvl>
-    <w:lvl w:ilvl="1" w:tplc="56DC9A54">
-      <w:start w:val="1"/>
-      <w:numFmt w:val="bullet"/>
-      <w:lvlText w:val=""/>
-      <w:lvlJc w:val="left"/>
-      <w:pPr>
-        <w:ind w:left="1440" w:hanging="360"/>
-      </w:pPr>
-      <w:rPr>
-        <w:rFonts w:ascii="Symbol" w:hAnsi="Symbol" w:hint="default"/>
-      </w:rPr>
-    </w:lvl>
-    <w:lvl w:ilvl="2" w:tplc="06F438BC">
-      <w:start w:val="1"/>
-      <w:numFmt w:val="bullet"/>
-      <w:lvlText w:val=""/>
-      <w:lvlJc w:val="left"/>
-      <w:pPr>
-        <w:ind w:left="2160" w:hanging="360"/>
-      </w:pPr>
-      <w:rPr>
-        <w:rFonts w:ascii="Wingdings" w:hAnsi="Wingdings" w:hint="default"/>
-      </w:rPr>
-    </w:lvl>
-    <w:lvl w:ilvl="3" w:tplc="0E38FE4E">
-      <w:start w:val="1"/>
-      <w:numFmt w:val="bullet"/>
-      <w:lvlText w:val=""/>
-      <w:lvlJc w:val="left"/>
-      <w:pPr>
-        <w:ind w:left="2880" w:hanging="360"/>
-      </w:pPr>
-      <w:rPr>
-        <w:rFonts w:ascii="Symbol" w:hAnsi="Symbol" w:hint="default"/>
-      </w:rPr>
-    </w:lvl>
-    <w:lvl w:ilvl="4" w:tplc="986AB388">
-      <w:start w:val="1"/>
-      <w:numFmt w:val="bullet"/>
-      <w:lvlText w:val="o"/>
-      <w:lvlJc w:val="left"/>
-      <w:pPr>
-        <w:ind w:left="3600" w:hanging="360"/>
-      </w:pPr>
-      <w:rPr>
-        <w:rFonts w:ascii="Courier New" w:hAnsi="Courier New" w:hint="default"/>
-      </w:rPr>
-    </w:lvl>
-    <w:lvl w:ilvl="5" w:tplc="E40C4936">
-      <w:start w:val="1"/>
-      <w:numFmt w:val="bullet"/>
-      <w:lvlText w:val=""/>
-      <w:lvlJc w:val="left"/>
-      <w:pPr>
-        <w:ind w:left="4320" w:hanging="360"/>
-      </w:pPr>
-      <w:rPr>
-        <w:rFonts w:ascii="Wingdings" w:hAnsi="Wingdings" w:hint="default"/>
-      </w:rPr>
-    </w:lvl>
-    <w:lvl w:ilvl="6" w:tplc="FE9A2628">
-      <w:start w:val="1"/>
-      <w:numFmt w:val="bullet"/>
-      <w:lvlText w:val=""/>
-      <w:lvlJc w:val="left"/>
-      <w:pPr>
-        <w:ind w:left="5040" w:hanging="360"/>
-      </w:pPr>
-      <w:rPr>
-        <w:rFonts w:ascii="Symbol" w:hAnsi="Symbol" w:hint="default"/>
-      </w:rPr>
-    </w:lvl>
-    <w:lvl w:ilvl="7" w:tplc="2E64FA06">
-      <w:start w:val="1"/>
-      <w:numFmt w:val="bullet"/>
-      <w:lvlText w:val="o"/>
-      <w:lvlJc w:val="left"/>
-      <w:pPr>
-        <w:ind w:left="5760" w:hanging="360"/>
-      </w:pPr>
-      <w:rPr>
-        <w:rFonts w:ascii="Courier New" w:hAnsi="Courier New" w:hint="default"/>
-      </w:rPr>
-    </w:lvl>
-    <w:lvl w:ilvl="8" w:tplc="815C284C">
-      <w:start w:val="1"/>
-      <w:numFmt w:val="bullet"/>
-      <w:lvlText w:val=""/>
-      <w:lvlJc w:val="left"/>
-      <w:pPr>
-        <w:ind w:left="6480" w:hanging="360"/>
-      </w:pPr>
-      <w:rPr>
-        <w:rFonts w:ascii="Wingdings" w:hAnsi="Wingdings" w:hint="default"/>
-      </w:rPr>
-    </w:lvl>
-  </w:abstractNum>
-  <w:abstractNum w:abstractNumId="9" w15:restartNumberingAfterBreak="0">
-    <w:nsid w:val="43CA5427"/>
-    <w:multiLevelType w:val="hybridMultilevel"/>
-    <w:tmpl w:val="FB5ECEAE"/>
-    <w:lvl w:ilvl="0" w:tplc="3BBAE0F2">
-      <w:start w:val="1"/>
-      <w:numFmt w:val="decimal"/>
-      <w:lvlText w:val="%1-"/>
-      <w:lvlJc w:val="left"/>
-      <w:pPr>
-        <w:ind w:left="720" w:hanging="360"/>
-      </w:pPr>
-      <w:rPr>
-        <w:rFonts w:hint="default"/>
-      </w:rPr>
-    </w:lvl>
-    <w:lvl w:ilvl="1" w:tplc="04160019" w:tentative="1">
-      <w:start w:val="1"/>
-      <w:numFmt w:val="lowerLetter"/>
-      <w:lvlText w:val="%2."/>
-      <w:lvlJc w:val="left"/>
-      <w:pPr>
-        <w:ind w:left="1440" w:hanging="360"/>
-      </w:pPr>
-    </w:lvl>
-    <w:lvl w:ilvl="2" w:tplc="0416001B" w:tentative="1">
-      <w:start w:val="1"/>
-      <w:numFmt w:val="lowerRoman"/>
-      <w:lvlText w:val="%3."/>
-      <w:lvlJc w:val="right"/>
-      <w:pPr>
-        <w:ind w:left="2160" w:hanging="180"/>
-      </w:pPr>
-    </w:lvl>
-    <w:lvl w:ilvl="3" w:tplc="0416000F" w:tentative="1">
-      <w:start w:val="1"/>
-      <w:numFmt w:val="decimal"/>
-      <w:lvlText w:val="%4."/>
-      <w:lvlJc w:val="left"/>
-      <w:pPr>
-        <w:ind w:left="2880" w:hanging="360"/>
-      </w:pPr>
-    </w:lvl>
-    <w:lvl w:ilvl="4" w:tplc="04160019" w:tentative="1">
-      <w:start w:val="1"/>
-      <w:numFmt w:val="lowerLetter"/>
-      <w:lvlText w:val="%5."/>
-      <w:lvlJc w:val="left"/>
-      <w:pPr>
-        <w:ind w:left="3600" w:hanging="360"/>
-      </w:pPr>
-    </w:lvl>
-    <w:lvl w:ilvl="5" w:tplc="0416001B" w:tentative="1">
-      <w:start w:val="1"/>
-      <w:numFmt w:val="lowerRoman"/>
-      <w:lvlText w:val="%6."/>
-      <w:lvlJc w:val="right"/>
-      <w:pPr>
-        <w:ind w:left="4320" w:hanging="180"/>
-      </w:pPr>
-    </w:lvl>
-    <w:lvl w:ilvl="6" w:tplc="0416000F" w:tentative="1">
-      <w:start w:val="1"/>
-      <w:numFmt w:val="decimal"/>
-      <w:lvlText w:val="%7."/>
-      <w:lvlJc w:val="left"/>
-      <w:pPr>
-        <w:ind w:left="5040" w:hanging="360"/>
-      </w:pPr>
-    </w:lvl>
-    <w:lvl w:ilvl="7" w:tplc="04160019" w:tentative="1">
-      <w:start w:val="1"/>
-      <w:numFmt w:val="lowerLetter"/>
-      <w:lvlText w:val="%8."/>
-      <w:lvlJc w:val="left"/>
-      <w:pPr>
-        <w:ind w:left="5760" w:hanging="360"/>
-      </w:pPr>
-    </w:lvl>
-    <w:lvl w:ilvl="8" w:tplc="0416001B" w:tentative="1">
-      <w:start w:val="1"/>
-      <w:numFmt w:val="lowerRoman"/>
-      <w:lvlText w:val="%9."/>
-      <w:lvlJc w:val="right"/>
-      <w:pPr>
-        <w:ind w:left="6480" w:hanging="180"/>
-      </w:pPr>
-    </w:lvl>
-  </w:abstractNum>
-  <w:abstractNum w:abstractNumId="10" w15:restartNumberingAfterBreak="0">
-    <w:nsid w:val="4F192D19"/>
-    <w:multiLevelType w:val="hybridMultilevel"/>
-    <w:tmpl w:val="BF7A5200"/>
-    <w:lvl w:ilvl="0" w:tplc="35046CFE">
-      <w:start w:val="1"/>
-      <w:numFmt w:val="decimal"/>
-      <w:lvlText w:val="%1."/>
-      <w:lvlJc w:val="left"/>
-      <w:pPr>
-        <w:ind w:left="720" w:hanging="360"/>
-      </w:pPr>
-    </w:lvl>
-    <w:lvl w:ilvl="1" w:tplc="C4E4F5F6">
-      <w:start w:val="1"/>
-      <w:numFmt w:val="lowerLetter"/>
-      <w:lvlText w:val="%2."/>
-      <w:lvlJc w:val="left"/>
-      <w:pPr>
-        <w:ind w:left="1440" w:hanging="360"/>
-      </w:pPr>
-    </w:lvl>
-    <w:lvl w:ilvl="2" w:tplc="8BD4C24C">
-      <w:start w:val="1"/>
-      <w:numFmt w:val="lowerRoman"/>
-      <w:lvlText w:val="%3."/>
-      <w:lvlJc w:val="right"/>
-      <w:pPr>
-        <w:ind w:left="2160" w:hanging="180"/>
-      </w:pPr>
-    </w:lvl>
-    <w:lvl w:ilvl="3" w:tplc="724C2B2C">
-      <w:start w:val="1"/>
-      <w:numFmt w:val="decimal"/>
-      <w:lvlText w:val="%4."/>
-      <w:lvlJc w:val="left"/>
-      <w:pPr>
-        <w:ind w:left="2880" w:hanging="360"/>
-      </w:pPr>
-    </w:lvl>
-    <w:lvl w:ilvl="4" w:tplc="7E540396">
-      <w:start w:val="1"/>
-      <w:numFmt w:val="lowerLetter"/>
-      <w:lvlText w:val="%5."/>
-      <w:lvlJc w:val="left"/>
-      <w:pPr>
-        <w:ind w:left="3600" w:hanging="360"/>
-      </w:pPr>
-    </w:lvl>
-    <w:lvl w:ilvl="5" w:tplc="FB5CA5E4">
-      <w:start w:val="1"/>
-      <w:numFmt w:val="lowerRoman"/>
-      <w:lvlText w:val="%6."/>
-      <w:lvlJc w:val="right"/>
-      <w:pPr>
-        <w:ind w:left="4320" w:hanging="180"/>
-      </w:pPr>
-    </w:lvl>
-    <w:lvl w:ilvl="6" w:tplc="A6E64CE2">
-      <w:start w:val="1"/>
-      <w:numFmt w:val="decimal"/>
-      <w:lvlText w:val="%7."/>
-      <w:lvlJc w:val="left"/>
-      <w:pPr>
-        <w:ind w:left="5040" w:hanging="360"/>
-      </w:pPr>
-    </w:lvl>
-    <w:lvl w:ilvl="7" w:tplc="F236B0E6">
-      <w:start w:val="1"/>
-      <w:numFmt w:val="lowerLetter"/>
-      <w:lvlText w:val="%8."/>
-      <w:lvlJc w:val="left"/>
-      <w:pPr>
-        <w:ind w:left="5760" w:hanging="360"/>
-      </w:pPr>
-    </w:lvl>
-    <w:lvl w:ilvl="8" w:tplc="D38ACD62">
-      <w:start w:val="1"/>
-      <w:numFmt w:val="lowerRoman"/>
-      <w:lvlText w:val="%9."/>
-      <w:lvlJc w:val="right"/>
-      <w:pPr>
-        <w:ind w:left="6480" w:hanging="180"/>
-      </w:pPr>
-    </w:lvl>
-  </w:abstractNum>
-  <w:abstractNum w:abstractNumId="11" w15:restartNumberingAfterBreak="0">
-    <w:nsid w:val="530D5B09"/>
-    <w:multiLevelType w:val="hybridMultilevel"/>
-    <w:tmpl w:val="47D6314E"/>
-    <w:lvl w:ilvl="0" w:tplc="FFE46C6E">
-      <w:start w:val="1"/>
-      <w:numFmt w:val="bullet"/>
-      <w:lvlText w:val=""/>
-      <w:lvlJc w:val="left"/>
-      <w:pPr>
-        <w:ind w:left="720" w:hanging="360"/>
-      </w:pPr>
-      <w:rPr>
-        <w:rFonts w:ascii="Symbol" w:hAnsi="Symbol" w:hint="default"/>
-      </w:rPr>
-    </w:lvl>
-    <w:lvl w:ilvl="1" w:tplc="34C85E36">
-      <w:start w:val="1"/>
-      <w:numFmt w:val="bullet"/>
-      <w:lvlText w:val=""/>
-      <w:lvlJc w:val="left"/>
-      <w:pPr>
-        <w:ind w:left="1440" w:hanging="360"/>
-      </w:pPr>
-      <w:rPr>
-        <w:rFonts w:ascii="Symbol" w:hAnsi="Symbol" w:hint="default"/>
-      </w:rPr>
-    </w:lvl>
-    <w:lvl w:ilvl="2" w:tplc="D0389D12">
-      <w:start w:val="1"/>
-      <w:numFmt w:val="bullet"/>
-      <w:lvlText w:val=""/>
-      <w:lvlJc w:val="left"/>
-      <w:pPr>
-        <w:ind w:left="2160" w:hanging="360"/>
-      </w:pPr>
-      <w:rPr>
-        <w:rFonts w:ascii="Wingdings" w:hAnsi="Wingdings" w:hint="default"/>
-      </w:rPr>
-    </w:lvl>
-    <w:lvl w:ilvl="3" w:tplc="3E56C292">
-      <w:start w:val="1"/>
-      <w:numFmt w:val="bullet"/>
-      <w:lvlText w:val=""/>
-      <w:lvlJc w:val="left"/>
-      <w:pPr>
-        <w:ind w:left="2880" w:hanging="360"/>
-      </w:pPr>
-      <w:rPr>
-        <w:rFonts w:ascii="Symbol" w:hAnsi="Symbol" w:hint="default"/>
-      </w:rPr>
-    </w:lvl>
-    <w:lvl w:ilvl="4" w:tplc="EF10C43A">
-      <w:start w:val="1"/>
-      <w:numFmt w:val="bullet"/>
-      <w:lvlText w:val="o"/>
-      <w:lvlJc w:val="left"/>
-      <w:pPr>
-        <w:ind w:left="3600" w:hanging="360"/>
-      </w:pPr>
-      <w:rPr>
-        <w:rFonts w:ascii="Courier New" w:hAnsi="Courier New" w:hint="default"/>
-      </w:rPr>
-    </w:lvl>
-    <w:lvl w:ilvl="5" w:tplc="6A082BD4">
-      <w:start w:val="1"/>
-      <w:numFmt w:val="bullet"/>
-      <w:lvlText w:val=""/>
-      <w:lvlJc w:val="left"/>
-      <w:pPr>
-        <w:ind w:left="4320" w:hanging="360"/>
-      </w:pPr>
-      <w:rPr>
-        <w:rFonts w:ascii="Wingdings" w:hAnsi="Wingdings" w:hint="default"/>
-      </w:rPr>
-    </w:lvl>
-    <w:lvl w:ilvl="6" w:tplc="E39A0DE2">
-      <w:start w:val="1"/>
-      <w:numFmt w:val="bullet"/>
-      <w:lvlText w:val=""/>
-      <w:lvlJc w:val="left"/>
-      <w:pPr>
-        <w:ind w:left="5040" w:hanging="360"/>
-      </w:pPr>
-      <w:rPr>
-        <w:rFonts w:ascii="Symbol" w:hAnsi="Symbol" w:hint="default"/>
-      </w:rPr>
-    </w:lvl>
-    <w:lvl w:ilvl="7" w:tplc="13F858FE">
-      <w:start w:val="1"/>
-      <w:numFmt w:val="bullet"/>
-      <w:lvlText w:val="o"/>
-      <w:lvlJc w:val="left"/>
-      <w:pPr>
-        <w:ind w:left="5760" w:hanging="360"/>
-      </w:pPr>
-      <w:rPr>
-        <w:rFonts w:ascii="Courier New" w:hAnsi="Courier New" w:hint="default"/>
-      </w:rPr>
-    </w:lvl>
-    <w:lvl w:ilvl="8" w:tplc="700023CA">
-      <w:start w:val="1"/>
-      <w:numFmt w:val="bullet"/>
-      <w:lvlText w:val=""/>
-      <w:lvlJc w:val="left"/>
-      <w:pPr>
-        <w:ind w:left="6480" w:hanging="360"/>
-      </w:pPr>
-      <w:rPr>
-        <w:rFonts w:ascii="Wingdings" w:hAnsi="Wingdings" w:hint="default"/>
-      </w:rPr>
-    </w:lvl>
-  </w:abstractNum>
-  <w:abstractNum w:abstractNumId="12" w15:restartNumberingAfterBreak="0">
     <w:nsid w:val="58992D04"/>
     <w:multiLevelType w:val="hybridMultilevel"/>
     <w:tmpl w:val="2EE68488"/>
@@ -4827,543 +3656,8 @@
       </w:pPr>
     </w:lvl>
   </w:abstractNum>
-  <w:abstractNum w:abstractNumId="13" w15:restartNumberingAfterBreak="0">
-    <w:nsid w:val="5EB92227"/>
-    <w:multiLevelType w:val="hybridMultilevel"/>
-    <w:tmpl w:val="D0E467A8"/>
-    <w:lvl w:ilvl="0" w:tplc="24CCEC80">
-      <w:start w:val="1"/>
-      <w:numFmt w:val="bullet"/>
-      <w:lvlText w:val=""/>
-      <w:lvlJc w:val="left"/>
-      <w:pPr>
-        <w:ind w:left="1428" w:hanging="360"/>
-      </w:pPr>
-      <w:rPr>
-        <w:rFonts w:ascii="Symbol" w:hAnsi="Symbol" w:hint="default"/>
-      </w:rPr>
-    </w:lvl>
-    <w:lvl w:ilvl="1" w:tplc="B2C48264">
-      <w:start w:val="1"/>
-      <w:numFmt w:val="bullet"/>
-      <w:lvlText w:val="o"/>
-      <w:lvlJc w:val="left"/>
-      <w:pPr>
-        <w:ind w:left="2148" w:hanging="360"/>
-      </w:pPr>
-      <w:rPr>
-        <w:rFonts w:ascii="Courier New" w:hAnsi="Courier New" w:hint="default"/>
-      </w:rPr>
-    </w:lvl>
-    <w:lvl w:ilvl="2" w:tplc="D2A22264">
-      <w:start w:val="1"/>
-      <w:numFmt w:val="bullet"/>
-      <w:lvlText w:val=""/>
-      <w:lvlJc w:val="left"/>
-      <w:pPr>
-        <w:ind w:left="2868" w:hanging="360"/>
-      </w:pPr>
-      <w:rPr>
-        <w:rFonts w:ascii="Wingdings" w:hAnsi="Wingdings" w:hint="default"/>
-      </w:rPr>
-    </w:lvl>
-    <w:lvl w:ilvl="3" w:tplc="C2E8C7DA">
-      <w:start w:val="1"/>
-      <w:numFmt w:val="bullet"/>
-      <w:lvlText w:val=""/>
-      <w:lvlJc w:val="left"/>
-      <w:pPr>
-        <w:ind w:left="3588" w:hanging="360"/>
-      </w:pPr>
-      <w:rPr>
-        <w:rFonts w:ascii="Symbol" w:hAnsi="Symbol" w:hint="default"/>
-      </w:rPr>
-    </w:lvl>
-    <w:lvl w:ilvl="4" w:tplc="B224BD76">
-      <w:start w:val="1"/>
-      <w:numFmt w:val="bullet"/>
-      <w:lvlText w:val="o"/>
-      <w:lvlJc w:val="left"/>
-      <w:pPr>
-        <w:ind w:left="4308" w:hanging="360"/>
-      </w:pPr>
-      <w:rPr>
-        <w:rFonts w:ascii="Courier New" w:hAnsi="Courier New" w:hint="default"/>
-      </w:rPr>
-    </w:lvl>
-    <w:lvl w:ilvl="5" w:tplc="F02EA924">
-      <w:start w:val="1"/>
-      <w:numFmt w:val="bullet"/>
-      <w:lvlText w:val=""/>
-      <w:lvlJc w:val="left"/>
-      <w:pPr>
-        <w:ind w:left="5028" w:hanging="360"/>
-      </w:pPr>
-      <w:rPr>
-        <w:rFonts w:ascii="Wingdings" w:hAnsi="Wingdings" w:hint="default"/>
-      </w:rPr>
-    </w:lvl>
-    <w:lvl w:ilvl="6" w:tplc="4398753E">
-      <w:start w:val="1"/>
-      <w:numFmt w:val="bullet"/>
-      <w:lvlText w:val=""/>
-      <w:lvlJc w:val="left"/>
-      <w:pPr>
-        <w:ind w:left="5748" w:hanging="360"/>
-      </w:pPr>
-      <w:rPr>
-        <w:rFonts w:ascii="Symbol" w:hAnsi="Symbol" w:hint="default"/>
-      </w:rPr>
-    </w:lvl>
-    <w:lvl w:ilvl="7" w:tplc="3BD27094">
-      <w:start w:val="1"/>
-      <w:numFmt w:val="bullet"/>
-      <w:lvlText w:val="o"/>
-      <w:lvlJc w:val="left"/>
-      <w:pPr>
-        <w:ind w:left="6468" w:hanging="360"/>
-      </w:pPr>
-      <w:rPr>
-        <w:rFonts w:ascii="Courier New" w:hAnsi="Courier New" w:hint="default"/>
-      </w:rPr>
-    </w:lvl>
-    <w:lvl w:ilvl="8" w:tplc="6498B308">
-      <w:start w:val="1"/>
-      <w:numFmt w:val="bullet"/>
-      <w:lvlText w:val=""/>
-      <w:lvlJc w:val="left"/>
-      <w:pPr>
-        <w:ind w:left="7188" w:hanging="360"/>
-      </w:pPr>
-      <w:rPr>
-        <w:rFonts w:ascii="Wingdings" w:hAnsi="Wingdings" w:hint="default"/>
-      </w:rPr>
-    </w:lvl>
-  </w:abstractNum>
-  <w:abstractNum w:abstractNumId="14" w15:restartNumberingAfterBreak="0">
-    <w:nsid w:val="600D2BE3"/>
-    <w:multiLevelType w:val="hybridMultilevel"/>
-    <w:tmpl w:val="DDD2782C"/>
-    <w:lvl w:ilvl="0" w:tplc="BB3A10EA">
-      <w:start w:val="1"/>
-      <w:numFmt w:val="decimal"/>
-      <w:lvlText w:val="%1."/>
-      <w:lvlJc w:val="left"/>
-      <w:pPr>
-        <w:ind w:left="720" w:hanging="360"/>
-      </w:pPr>
-    </w:lvl>
-    <w:lvl w:ilvl="1" w:tplc="5BBA4614">
-      <w:start w:val="1"/>
-      <w:numFmt w:val="lowerLetter"/>
-      <w:lvlText w:val="%2."/>
-      <w:lvlJc w:val="left"/>
-      <w:pPr>
-        <w:ind w:left="1440" w:hanging="360"/>
-      </w:pPr>
-    </w:lvl>
-    <w:lvl w:ilvl="2" w:tplc="D8A48948">
-      <w:start w:val="1"/>
-      <w:numFmt w:val="lowerRoman"/>
-      <w:lvlText w:val="%3."/>
-      <w:lvlJc w:val="right"/>
-      <w:pPr>
-        <w:ind w:left="2160" w:hanging="180"/>
-      </w:pPr>
-    </w:lvl>
-    <w:lvl w:ilvl="3" w:tplc="33BAE9DC">
-      <w:start w:val="1"/>
-      <w:numFmt w:val="decimal"/>
-      <w:lvlText w:val="%4."/>
-      <w:lvlJc w:val="left"/>
-      <w:pPr>
-        <w:ind w:left="2880" w:hanging="360"/>
-      </w:pPr>
-    </w:lvl>
-    <w:lvl w:ilvl="4" w:tplc="5D503904">
-      <w:start w:val="1"/>
-      <w:numFmt w:val="lowerLetter"/>
-      <w:lvlText w:val="%5."/>
-      <w:lvlJc w:val="left"/>
-      <w:pPr>
-        <w:ind w:left="3600" w:hanging="360"/>
-      </w:pPr>
-    </w:lvl>
-    <w:lvl w:ilvl="5" w:tplc="B680F2BC">
-      <w:start w:val="1"/>
-      <w:numFmt w:val="lowerRoman"/>
-      <w:lvlText w:val="%6."/>
-      <w:lvlJc w:val="right"/>
-      <w:pPr>
-        <w:ind w:left="4320" w:hanging="180"/>
-      </w:pPr>
-    </w:lvl>
-    <w:lvl w:ilvl="6" w:tplc="A6B60CFE">
-      <w:start w:val="1"/>
-      <w:numFmt w:val="decimal"/>
-      <w:lvlText w:val="%7."/>
-      <w:lvlJc w:val="left"/>
-      <w:pPr>
-        <w:ind w:left="5040" w:hanging="360"/>
-      </w:pPr>
-    </w:lvl>
-    <w:lvl w:ilvl="7" w:tplc="DA685F56">
-      <w:start w:val="1"/>
-      <w:numFmt w:val="lowerLetter"/>
-      <w:lvlText w:val="%8."/>
-      <w:lvlJc w:val="left"/>
-      <w:pPr>
-        <w:ind w:left="5760" w:hanging="360"/>
-      </w:pPr>
-    </w:lvl>
-    <w:lvl w:ilvl="8" w:tplc="F8F2EF2C">
-      <w:start w:val="1"/>
-      <w:numFmt w:val="lowerRoman"/>
-      <w:lvlText w:val="%9."/>
-      <w:lvlJc w:val="right"/>
-      <w:pPr>
-        <w:ind w:left="6480" w:hanging="180"/>
-      </w:pPr>
-    </w:lvl>
-  </w:abstractNum>
-  <w:abstractNum w:abstractNumId="15" w15:restartNumberingAfterBreak="0">
-    <w:nsid w:val="66657C08"/>
-    <w:multiLevelType w:val="hybridMultilevel"/>
-    <w:tmpl w:val="3594E386"/>
-    <w:lvl w:ilvl="0" w:tplc="506C95AE">
-      <w:start w:val="2"/>
-      <w:numFmt w:val="decimal"/>
-      <w:lvlText w:val="%1."/>
-      <w:lvlJc w:val="left"/>
-      <w:pPr>
-        <w:ind w:left="360" w:hanging="360"/>
-      </w:pPr>
-    </w:lvl>
-    <w:lvl w:ilvl="1" w:tplc="A6C8F9F2">
-      <w:start w:val="1"/>
-      <w:numFmt w:val="lowerLetter"/>
-      <w:lvlText w:val="%2."/>
-      <w:lvlJc w:val="left"/>
-      <w:pPr>
-        <w:ind w:left="1080" w:hanging="360"/>
-      </w:pPr>
-    </w:lvl>
-    <w:lvl w:ilvl="2" w:tplc="4C722D7E">
-      <w:start w:val="1"/>
-      <w:numFmt w:val="lowerRoman"/>
-      <w:lvlText w:val="%3."/>
-      <w:lvlJc w:val="right"/>
-      <w:pPr>
-        <w:ind w:left="1800" w:hanging="180"/>
-      </w:pPr>
-    </w:lvl>
-    <w:lvl w:ilvl="3" w:tplc="82F44ADA">
-      <w:start w:val="1"/>
-      <w:numFmt w:val="decimal"/>
-      <w:lvlText w:val="%4."/>
-      <w:lvlJc w:val="left"/>
-      <w:pPr>
-        <w:ind w:left="2520" w:hanging="360"/>
-      </w:pPr>
-    </w:lvl>
-    <w:lvl w:ilvl="4" w:tplc="190888F2">
-      <w:start w:val="1"/>
-      <w:numFmt w:val="lowerLetter"/>
-      <w:lvlText w:val="%5."/>
-      <w:lvlJc w:val="left"/>
-      <w:pPr>
-        <w:ind w:left="3240" w:hanging="360"/>
-      </w:pPr>
-    </w:lvl>
-    <w:lvl w:ilvl="5" w:tplc="3BB4FAAE">
-      <w:start w:val="1"/>
-      <w:numFmt w:val="lowerRoman"/>
-      <w:lvlText w:val="%6."/>
-      <w:lvlJc w:val="right"/>
-      <w:pPr>
-        <w:ind w:left="3960" w:hanging="180"/>
-      </w:pPr>
-    </w:lvl>
-    <w:lvl w:ilvl="6" w:tplc="A09E7FBA">
-      <w:start w:val="1"/>
-      <w:numFmt w:val="decimal"/>
-      <w:lvlText w:val="%7."/>
-      <w:lvlJc w:val="left"/>
-      <w:pPr>
-        <w:ind w:left="4680" w:hanging="360"/>
-      </w:pPr>
-    </w:lvl>
-    <w:lvl w:ilvl="7" w:tplc="61BAA9F4">
-      <w:start w:val="1"/>
-      <w:numFmt w:val="lowerLetter"/>
-      <w:lvlText w:val="%8."/>
-      <w:lvlJc w:val="left"/>
-      <w:pPr>
-        <w:ind w:left="5400" w:hanging="360"/>
-      </w:pPr>
-    </w:lvl>
-    <w:lvl w:ilvl="8" w:tplc="5F106316">
-      <w:start w:val="1"/>
-      <w:numFmt w:val="lowerRoman"/>
-      <w:lvlText w:val="%9."/>
-      <w:lvlJc w:val="right"/>
-      <w:pPr>
-        <w:ind w:left="6120" w:hanging="180"/>
-      </w:pPr>
-    </w:lvl>
-  </w:abstractNum>
-  <w:abstractNum w:abstractNumId="16" w15:restartNumberingAfterBreak="0">
-    <w:nsid w:val="6A801195"/>
-    <w:multiLevelType w:val="multilevel"/>
-    <w:tmpl w:val="898C4D9A"/>
-    <w:lvl w:ilvl="0">
-      <w:start w:val="1"/>
-      <w:numFmt w:val="decimal"/>
-      <w:lvlText w:val="%1."/>
-      <w:lvlJc w:val="left"/>
-      <w:pPr>
-        <w:ind w:left="720" w:hanging="360"/>
-      </w:pPr>
-    </w:lvl>
-    <w:lvl w:ilvl="1">
-      <w:start w:val="1"/>
-      <w:numFmt w:val="decimal"/>
-      <w:lvlText w:val="%1.%2."/>
-      <w:lvlJc w:val="left"/>
-      <w:pPr>
-        <w:ind w:left="1440" w:hanging="360"/>
-      </w:pPr>
-    </w:lvl>
-    <w:lvl w:ilvl="2">
-      <w:start w:val="1"/>
-      <w:numFmt w:val="decimal"/>
-      <w:lvlText w:val="%1.%2.%3."/>
-      <w:lvlJc w:val="left"/>
-      <w:pPr>
-        <w:ind w:left="2160" w:hanging="180"/>
-      </w:pPr>
-    </w:lvl>
-    <w:lvl w:ilvl="3">
-      <w:start w:val="1"/>
-      <w:numFmt w:val="decimal"/>
-      <w:lvlText w:val="%1.%2.%3.%4."/>
-      <w:lvlJc w:val="left"/>
-      <w:pPr>
-        <w:ind w:left="2880" w:hanging="360"/>
-      </w:pPr>
-    </w:lvl>
-    <w:lvl w:ilvl="4">
-      <w:start w:val="1"/>
-      <w:numFmt w:val="decimal"/>
-      <w:lvlText w:val="%1.%2.%3.%4.%5."/>
-      <w:lvlJc w:val="left"/>
-      <w:pPr>
-        <w:ind w:left="3600" w:hanging="360"/>
-      </w:pPr>
-    </w:lvl>
-    <w:lvl w:ilvl="5">
-      <w:start w:val="1"/>
-      <w:numFmt w:val="decimal"/>
-      <w:lvlText w:val="%1.%2.%3.%4.%5.%6."/>
-      <w:lvlJc w:val="left"/>
-      <w:pPr>
-        <w:ind w:left="4320" w:hanging="180"/>
-      </w:pPr>
-    </w:lvl>
-    <w:lvl w:ilvl="6">
-      <w:start w:val="1"/>
-      <w:numFmt w:val="decimal"/>
-      <w:lvlText w:val="%1.%2.%3.%4.%5.%6.%7."/>
-      <w:lvlJc w:val="left"/>
-      <w:pPr>
-        <w:ind w:left="5040" w:hanging="360"/>
-      </w:pPr>
-    </w:lvl>
-    <w:lvl w:ilvl="7">
-      <w:start w:val="1"/>
-      <w:numFmt w:val="decimal"/>
-      <w:lvlText w:val="%1.%2.%3.%4.%5.%6.%7.%8."/>
-      <w:lvlJc w:val="left"/>
-      <w:pPr>
-        <w:ind w:left="5760" w:hanging="360"/>
-      </w:pPr>
-    </w:lvl>
-    <w:lvl w:ilvl="8">
-      <w:start w:val="1"/>
-      <w:numFmt w:val="decimal"/>
-      <w:lvlText w:val="%1.%2.%3.%4.%5.%6.%7.%8.%9."/>
-      <w:lvlJc w:val="left"/>
-      <w:pPr>
-        <w:ind w:left="6480" w:hanging="180"/>
-      </w:pPr>
-    </w:lvl>
-  </w:abstractNum>
-  <w:abstractNum w:abstractNumId="17" w15:restartNumberingAfterBreak="0">
-    <w:nsid w:val="6E9775B8"/>
-    <w:multiLevelType w:val="hybridMultilevel"/>
-    <w:tmpl w:val="E4320994"/>
-    <w:lvl w:ilvl="0" w:tplc="B6BAB078">
-      <w:start w:val="1"/>
-      <w:numFmt w:val="decimal"/>
-      <w:lvlText w:val="%1."/>
-      <w:lvlJc w:val="left"/>
-      <w:pPr>
-        <w:tabs>
-          <w:tab w:val="num" w:pos="720"/>
-        </w:tabs>
-        <w:ind w:left="720" w:hanging="360"/>
-      </w:pPr>
-    </w:lvl>
-    <w:lvl w:ilvl="1" w:tplc="8C4E256E" w:tentative="1">
-      <w:start w:val="1"/>
-      <w:numFmt w:val="decimal"/>
-      <w:lvlText w:val="%2."/>
-      <w:lvlJc w:val="left"/>
-      <w:pPr>
-        <w:tabs>
-          <w:tab w:val="num" w:pos="1440"/>
-        </w:tabs>
-        <w:ind w:left="1440" w:hanging="360"/>
-      </w:pPr>
-    </w:lvl>
-    <w:lvl w:ilvl="2" w:tplc="590EFF36" w:tentative="1">
-      <w:start w:val="1"/>
-      <w:numFmt w:val="decimal"/>
-      <w:lvlText w:val="%3."/>
-      <w:lvlJc w:val="left"/>
-      <w:pPr>
-        <w:tabs>
-          <w:tab w:val="num" w:pos="2160"/>
-        </w:tabs>
-        <w:ind w:left="2160" w:hanging="360"/>
-      </w:pPr>
-    </w:lvl>
-    <w:lvl w:ilvl="3" w:tplc="4DAAD502" w:tentative="1">
-      <w:start w:val="1"/>
-      <w:numFmt w:val="decimal"/>
-      <w:lvlText w:val="%4."/>
-      <w:lvlJc w:val="left"/>
-      <w:pPr>
-        <w:tabs>
-          <w:tab w:val="num" w:pos="2880"/>
-        </w:tabs>
-        <w:ind w:left="2880" w:hanging="360"/>
-      </w:pPr>
-    </w:lvl>
-    <w:lvl w:ilvl="4" w:tplc="402A1C5A" w:tentative="1">
-      <w:start w:val="1"/>
-      <w:numFmt w:val="decimal"/>
-      <w:lvlText w:val="%5."/>
-      <w:lvlJc w:val="left"/>
-      <w:pPr>
-        <w:tabs>
-          <w:tab w:val="num" w:pos="3600"/>
-        </w:tabs>
-        <w:ind w:left="3600" w:hanging="360"/>
-      </w:pPr>
-    </w:lvl>
-    <w:lvl w:ilvl="5" w:tplc="24040158" w:tentative="1">
-      <w:start w:val="1"/>
-      <w:numFmt w:val="decimal"/>
-      <w:lvlText w:val="%6."/>
-      <w:lvlJc w:val="left"/>
-      <w:pPr>
-        <w:tabs>
-          <w:tab w:val="num" w:pos="4320"/>
-        </w:tabs>
-        <w:ind w:left="4320" w:hanging="360"/>
-      </w:pPr>
-    </w:lvl>
-    <w:lvl w:ilvl="6" w:tplc="D62E5C34" w:tentative="1">
-      <w:start w:val="1"/>
-      <w:numFmt w:val="decimal"/>
-      <w:lvlText w:val="%7."/>
-      <w:lvlJc w:val="left"/>
-      <w:pPr>
-        <w:tabs>
-          <w:tab w:val="num" w:pos="5040"/>
-        </w:tabs>
-        <w:ind w:left="5040" w:hanging="360"/>
-      </w:pPr>
-    </w:lvl>
-    <w:lvl w:ilvl="7" w:tplc="CCB25C0E" w:tentative="1">
-      <w:start w:val="1"/>
-      <w:numFmt w:val="decimal"/>
-      <w:lvlText w:val="%8."/>
-      <w:lvlJc w:val="left"/>
-      <w:pPr>
-        <w:tabs>
-          <w:tab w:val="num" w:pos="5760"/>
-        </w:tabs>
-        <w:ind w:left="5760" w:hanging="360"/>
-      </w:pPr>
-    </w:lvl>
-    <w:lvl w:ilvl="8" w:tplc="FA368FB8" w:tentative="1">
-      <w:start w:val="1"/>
-      <w:numFmt w:val="decimal"/>
-      <w:lvlText w:val="%9."/>
-      <w:lvlJc w:val="left"/>
-      <w:pPr>
-        <w:tabs>
-          <w:tab w:val="num" w:pos="6480"/>
-        </w:tabs>
-        <w:ind w:left="6480" w:hanging="360"/>
-      </w:pPr>
-    </w:lvl>
-  </w:abstractNum>
-  <w:num w:numId="1" w16cid:durableId="339311535">
-    <w:abstractNumId w:val="5"/>
-  </w:num>
-  <w:num w:numId="2" w16cid:durableId="196823182">
-    <w:abstractNumId w:val="10"/>
-  </w:num>
-  <w:num w:numId="3" w16cid:durableId="1584686362">
-    <w:abstractNumId w:val="15"/>
-  </w:num>
-  <w:num w:numId="4" w16cid:durableId="807893932">
-    <w:abstractNumId w:val="13"/>
-  </w:num>
-  <w:num w:numId="5" w16cid:durableId="181866525">
-    <w:abstractNumId w:val="11"/>
-  </w:num>
-  <w:num w:numId="6" w16cid:durableId="216599022">
-    <w:abstractNumId w:val="8"/>
-  </w:num>
-  <w:num w:numId="7" w16cid:durableId="625819999">
-    <w:abstractNumId w:val="7"/>
-  </w:num>
-  <w:num w:numId="8" w16cid:durableId="378014301">
-    <w:abstractNumId w:val="3"/>
-  </w:num>
-  <w:num w:numId="9" w16cid:durableId="517155953">
-    <w:abstractNumId w:val="16"/>
-  </w:num>
-  <w:num w:numId="10" w16cid:durableId="1720399010">
-    <w:abstractNumId w:val="14"/>
-  </w:num>
-  <w:num w:numId="11" w16cid:durableId="724835529">
-    <w:abstractNumId w:val="2"/>
-  </w:num>
-  <w:num w:numId="12" w16cid:durableId="1628506640">
-    <w:abstractNumId w:val="17"/>
-  </w:num>
-  <w:num w:numId="13" w16cid:durableId="1517883166">
-    <w:abstractNumId w:val="6"/>
-  </w:num>
-  <w:num w:numId="14" w16cid:durableId="1417286079">
-    <w:abstractNumId w:val="9"/>
-  </w:num>
-  <w:num w:numId="15" w16cid:durableId="857699422">
-    <w:abstractNumId w:val="1"/>
-  </w:num>
-  <w:num w:numId="16" w16cid:durableId="1792548067">
+  <w:num w:numId="1" w16cid:durableId="955404160">
     <w:abstractNumId w:val="0"/>
-  </w:num>
-  <w:num w:numId="17" w16cid:durableId="1366515118">
-    <w:abstractNumId w:val="4"/>
-  </w:num>
-  <w:num w:numId="18" w16cid:durableId="898590914">
-    <w:abstractNumId w:val="12"/>
   </w:num>
 </w:numbering>
 </file>
@@ -5540,7 +3834,7 @@
     <w:lsdException w:name="Table Web 2" w:semiHidden="1" w:unhideWhenUsed="1"/>
     <w:lsdException w:name="Table Web 3" w:semiHidden="1" w:unhideWhenUsed="1"/>
     <w:lsdException w:name="Balloon Text" w:semiHidden="1" w:unhideWhenUsed="1"/>
-    <w:lsdException w:name="Table Grid" w:uiPriority="39"/>
+    <w:lsdException w:name="Table Grid" w:uiPriority="59"/>
     <w:lsdException w:name="Table Theme" w:semiHidden="1" w:unhideWhenUsed="1"/>
     <w:lsdException w:name="Placeholder Text" w:semiHidden="1"/>
     <w:lsdException w:name="No Spacing" w:uiPriority="1" w:qFormat="1"/>
@@ -5766,68 +4060,38 @@
   <w:style w:type="paragraph" w:default="1" w:styleId="Normal">
     <w:name w:val="Normal"/>
     <w:qFormat/>
-    <w:rsid w:val="00131939"/>
+  </w:style>
+  <w:style w:type="paragraph" w:styleId="Heading1">
+    <w:name w:val="heading 1"/>
+    <w:basedOn w:val="Normal"/>
+    <w:next w:val="Normal"/>
+    <w:link w:val="Heading1Char"/>
+    <w:uiPriority w:val="9"/>
+    <w:qFormat/>
+    <w:rsid w:val="00217409"/>
     <w:pPr>
-      <w:spacing w:before="40" w:after="40" w:line="240" w:lineRule="auto"/>
+      <w:keepNext/>
+      <w:keepLines/>
+      <w:spacing w:before="240" w:after="0" w:line="240" w:lineRule="auto"/>
+      <w:outlineLvl w:val="0"/>
     </w:pPr>
     <w:rPr>
-      <w:rFonts w:ascii="Simplon Mono" w:hAnsi="Simplon Mono"/>
-      <w:color w:val="595959" w:themeColor="text1" w:themeTint="A6"/>
+      <w:rFonts w:ascii="Simplon Mono" w:eastAsiaTheme="majorEastAsia" w:hAnsi="Simplon Mono" w:cstheme="majorBidi"/>
+      <w:b/>
+      <w:bCs/>
+      <w:color w:val="2F5496" w:themeColor="accent1" w:themeShade="BF"/>
       <w:kern w:val="20"/>
+      <w:sz w:val="32"/>
+      <w:szCs w:val="32"/>
       <w:lang w:eastAsia="pt-BR"/>
     </w:rPr>
   </w:style>
-  <w:style w:type="paragraph" w:styleId="Ttulo1">
-    <w:name w:val="heading 1"/>
-    <w:basedOn w:val="Normal"/>
-    <w:next w:val="Normal"/>
-    <w:link w:val="Ttulo1Char"/>
-    <w:uiPriority w:val="9"/>
-    <w:qFormat/>
-    <w:rsid w:val="00131939"/>
-    <w:pPr>
-      <w:keepNext/>
-      <w:keepLines/>
-      <w:spacing w:before="240" w:after="0"/>
-      <w:outlineLvl w:val="0"/>
-    </w:pPr>
-    <w:rPr>
-      <w:rFonts w:eastAsiaTheme="majorEastAsia" w:cstheme="majorBidi"/>
-      <w:b/>
-      <w:bCs/>
-      <w:color w:val="2F5496" w:themeColor="accent1" w:themeShade="BF"/>
-      <w:sz w:val="32"/>
-      <w:szCs w:val="32"/>
-    </w:rPr>
-  </w:style>
-  <w:style w:type="paragraph" w:styleId="Ttulo2">
-    <w:name w:val="heading 2"/>
-    <w:basedOn w:val="Normal"/>
-    <w:next w:val="Normal"/>
-    <w:link w:val="Ttulo2Char"/>
-    <w:uiPriority w:val="9"/>
-    <w:unhideWhenUsed/>
-    <w:qFormat/>
-    <w:rsid w:val="00131939"/>
-    <w:pPr>
-      <w:keepNext/>
-      <w:keepLines/>
-      <w:spacing w:after="0"/>
-      <w:outlineLvl w:val="1"/>
-    </w:pPr>
-    <w:rPr>
-      <w:rFonts w:eastAsiaTheme="majorEastAsia" w:cstheme="majorBidi"/>
-      <w:color w:val="2F5496" w:themeColor="accent1" w:themeShade="BF"/>
-      <w:sz w:val="26"/>
-      <w:szCs w:val="26"/>
-    </w:rPr>
-  </w:style>
-  <w:style w:type="character" w:default="1" w:styleId="Fontepargpadro">
+  <w:style w:type="character" w:default="1" w:styleId="DefaultParagraphFont">
     <w:name w:val="Default Paragraph Font"/>
     <w:uiPriority w:val="1"/>
     <w:unhideWhenUsed/>
   </w:style>
-  <w:style w:type="table" w:default="1" w:styleId="Tabelanormal">
+  <w:style w:type="table" w:default="1" w:styleId="TableNormal">
     <w:name w:val="Normal Table"/>
     <w:uiPriority w:val="99"/>
     <w:semiHidden/>
@@ -5842,80 +4106,78 @@
       </w:tblCellMar>
     </w:tblPr>
   </w:style>
-  <w:style w:type="numbering" w:default="1" w:styleId="Semlista">
+  <w:style w:type="numbering" w:default="1" w:styleId="NoList">
     <w:name w:val="No List"/>
     <w:uiPriority w:val="99"/>
     <w:semiHidden/>
     <w:unhideWhenUsed/>
   </w:style>
-  <w:style w:type="paragraph" w:styleId="SemEspaamento">
-    <w:name w:val="No Spacing"/>
-    <w:uiPriority w:val="1"/>
-    <w:qFormat/>
-    <w:rsid w:val="005B4283"/>
-    <w:pPr>
-      <w:spacing w:after="0" w:line="240" w:lineRule="auto"/>
-    </w:pPr>
-  </w:style>
-  <w:style w:type="paragraph" w:styleId="Cabealho">
+  <w:style w:type="paragraph" w:styleId="Header">
     <w:name w:val="header"/>
     <w:basedOn w:val="Normal"/>
-    <w:link w:val="CabealhoChar"/>
+    <w:link w:val="HeaderChar"/>
     <w:uiPriority w:val="99"/>
     <w:unhideWhenUsed/>
-    <w:rsid w:val="005B4283"/>
+    <w:rsid w:val="00217409"/>
     <w:pPr>
       <w:tabs>
         <w:tab w:val="center" w:pos="4252"/>
         <w:tab w:val="right" w:pos="8504"/>
       </w:tabs>
-      <w:spacing w:after="0"/>
+      <w:spacing w:after="0" w:line="240" w:lineRule="auto"/>
     </w:pPr>
   </w:style>
-  <w:style w:type="character" w:customStyle="1" w:styleId="CabealhoChar">
-    <w:name w:val="Cabeçalho Char"/>
-    <w:basedOn w:val="Fontepargpadro"/>
-    <w:link w:val="Cabealho"/>
+  <w:style w:type="character" w:customStyle="1" w:styleId="HeaderChar">
+    <w:name w:val="Header Char"/>
+    <w:basedOn w:val="DefaultParagraphFont"/>
+    <w:link w:val="Header"/>
     <w:uiPriority w:val="99"/>
-    <w:rsid w:val="005B4283"/>
+    <w:rsid w:val="00217409"/>
   </w:style>
-  <w:style w:type="paragraph" w:styleId="Rodap">
+  <w:style w:type="paragraph" w:styleId="Footer">
     <w:name w:val="footer"/>
     <w:basedOn w:val="Normal"/>
-    <w:link w:val="RodapChar"/>
+    <w:link w:val="FooterChar"/>
     <w:uiPriority w:val="99"/>
     <w:unhideWhenUsed/>
-    <w:rsid w:val="005B4283"/>
+    <w:rsid w:val="00217409"/>
     <w:pPr>
       <w:tabs>
         <w:tab w:val="center" w:pos="4252"/>
         <w:tab w:val="right" w:pos="8504"/>
       </w:tabs>
-      <w:spacing w:after="0"/>
+      <w:spacing w:after="0" w:line="240" w:lineRule="auto"/>
     </w:pPr>
   </w:style>
-  <w:style w:type="character" w:customStyle="1" w:styleId="RodapChar">
-    <w:name w:val="Rodapé Char"/>
-    <w:basedOn w:val="Fontepargpadro"/>
-    <w:link w:val="Rodap"/>
+  <w:style w:type="character" w:customStyle="1" w:styleId="FooterChar">
+    <w:name w:val="Footer Char"/>
+    <w:basedOn w:val="DefaultParagraphFont"/>
+    <w:link w:val="Footer"/>
     <w:uiPriority w:val="99"/>
-    <w:rsid w:val="005B4283"/>
+    <w:rsid w:val="00217409"/>
   </w:style>
-  <w:style w:type="paragraph" w:styleId="PargrafodaLista">
-    <w:name w:val="List Paragraph"/>
-    <w:basedOn w:val="Normal"/>
-    <w:uiPriority w:val="34"/>
-    <w:qFormat/>
-    <w:pPr>
-      <w:ind w:left="720"/>
-      <w:contextualSpacing/>
-    </w:pPr>
+  <w:style w:type="character" w:customStyle="1" w:styleId="Heading1Char">
+    <w:name w:val="Heading 1 Char"/>
+    <w:basedOn w:val="DefaultParagraphFont"/>
+    <w:link w:val="Heading1"/>
+    <w:uiPriority w:val="9"/>
+    <w:rsid w:val="00217409"/>
+    <w:rPr>
+      <w:rFonts w:ascii="Simplon Mono" w:eastAsiaTheme="majorEastAsia" w:hAnsi="Simplon Mono" w:cstheme="majorBidi"/>
+      <w:b/>
+      <w:bCs/>
+      <w:color w:val="2F5496" w:themeColor="accent1" w:themeShade="BF"/>
+      <w:kern w:val="20"/>
+      <w:sz w:val="32"/>
+      <w:szCs w:val="32"/>
+      <w:lang w:eastAsia="pt-BR"/>
+    </w:rPr>
   </w:style>
-  <w:style w:type="table" w:styleId="Tabelacomgrade">
+  <w:style w:type="table" w:styleId="TableGrid">
     <w:name w:val="Table Grid"/>
-    <w:basedOn w:val="Tabelanormal"/>
+    <w:basedOn w:val="TableNormal"/>
     <w:uiPriority w:val="59"/>
-    <w:rsid w:val="00FB4123"/>
+    <w:rsid w:val="00217409"/>
     <w:pPr>
       <w:spacing w:after="0" w:line="240" w:lineRule="auto"/>
     </w:pPr>
@@ -5930,249 +4192,9 @@
       </w:tblBorders>
     </w:tblPr>
   </w:style>
-  <w:style w:type="table" w:styleId="TabeladeGrade4-nfase1">
-    <w:name w:val="Grid Table 4 Accent 1"/>
-    <w:basedOn w:val="Tabelanormal"/>
-    <w:uiPriority w:val="49"/>
-    <w:pPr>
-      <w:spacing w:after="0" w:line="240" w:lineRule="auto"/>
-    </w:pPr>
-    <w:tblPr>
-      <w:tblStyleRowBandSize w:val="1"/>
-      <w:tblStyleColBandSize w:val="1"/>
-      <w:tblBorders>
-        <w:top w:val="single" w:sz="4" w:space="0" w:color="8EAADB" w:themeColor="accent1" w:themeTint="99"/>
-        <w:left w:val="single" w:sz="4" w:space="0" w:color="8EAADB" w:themeColor="accent1" w:themeTint="99"/>
-        <w:bottom w:val="single" w:sz="4" w:space="0" w:color="8EAADB" w:themeColor="accent1" w:themeTint="99"/>
-        <w:right w:val="single" w:sz="4" w:space="0" w:color="8EAADB" w:themeColor="accent1" w:themeTint="99"/>
-        <w:insideH w:val="single" w:sz="4" w:space="0" w:color="8EAADB" w:themeColor="accent1" w:themeTint="99"/>
-        <w:insideV w:val="single" w:sz="4" w:space="0" w:color="8EAADB" w:themeColor="accent1" w:themeTint="99"/>
-      </w:tblBorders>
-    </w:tblPr>
-    <w:tblStylePr w:type="firstRow">
-      <w:rPr>
-        <w:b/>
-        <w:bCs/>
-        <w:color w:val="FFFFFF" w:themeColor="background1"/>
-      </w:rPr>
-      <w:tblPr/>
-      <w:tcPr>
-        <w:tcBorders>
-          <w:top w:val="single" w:sz="4" w:space="0" w:color="4472C4" w:themeColor="accent1"/>
-          <w:left w:val="single" w:sz="4" w:space="0" w:color="4472C4" w:themeColor="accent1"/>
-          <w:bottom w:val="single" w:sz="4" w:space="0" w:color="4472C4" w:themeColor="accent1"/>
-          <w:right w:val="single" w:sz="4" w:space="0" w:color="4472C4" w:themeColor="accent1"/>
-          <w:insideH w:val="nil"/>
-          <w:insideV w:val="nil"/>
-        </w:tcBorders>
-        <w:shd w:val="clear" w:color="auto" w:fill="4472C4" w:themeFill="accent1"/>
-      </w:tcPr>
-    </w:tblStylePr>
-    <w:tblStylePr w:type="lastRow">
-      <w:rPr>
-        <w:b/>
-        <w:bCs/>
-      </w:rPr>
-      <w:tblPr/>
-      <w:tcPr>
-        <w:tcBorders>
-          <w:top w:val="double" w:sz="4" w:space="0" w:color="4472C4" w:themeColor="accent1"/>
-        </w:tcBorders>
-      </w:tcPr>
-    </w:tblStylePr>
-    <w:tblStylePr w:type="firstCol">
-      <w:rPr>
-        <w:b/>
-        <w:bCs/>
-      </w:rPr>
-    </w:tblStylePr>
-    <w:tblStylePr w:type="lastCol">
-      <w:rPr>
-        <w:b/>
-        <w:bCs/>
-      </w:rPr>
-    </w:tblStylePr>
-    <w:tblStylePr w:type="band1Vert">
-      <w:tblPr/>
-      <w:tcPr>
-        <w:shd w:val="clear" w:color="auto" w:fill="D9E2F3" w:themeFill="accent1" w:themeFillTint="33"/>
-      </w:tcPr>
-    </w:tblStylePr>
-    <w:tblStylePr w:type="band1Horz">
-      <w:tblPr/>
-      <w:tcPr>
-        <w:shd w:val="clear" w:color="auto" w:fill="D9E2F3" w:themeFill="accent1" w:themeFillTint="33"/>
-      </w:tcPr>
-    </w:tblStylePr>
-  </w:style>
-  <w:style w:type="character" w:styleId="Hyperlink">
-    <w:name w:val="Hyperlink"/>
-    <w:basedOn w:val="Fontepargpadro"/>
-    <w:uiPriority w:val="99"/>
-    <w:unhideWhenUsed/>
-    <w:rPr>
-      <w:color w:val="0563C1" w:themeColor="hyperlink"/>
-      <w:u w:val="single"/>
-    </w:rPr>
-  </w:style>
-  <w:style w:type="table" w:styleId="TabelaSimples4">
-    <w:name w:val="Plain Table 4"/>
-    <w:basedOn w:val="Tabelanormal"/>
-    <w:uiPriority w:val="44"/>
-    <w:pPr>
-      <w:spacing w:after="0" w:line="240" w:lineRule="auto"/>
-    </w:pPr>
-    <w:tblPr>
-      <w:tblStyleRowBandSize w:val="1"/>
-      <w:tblStyleColBandSize w:val="1"/>
-    </w:tblPr>
-    <w:tblStylePr w:type="firstRow">
-      <w:rPr>
-        <w:b/>
-        <w:bCs/>
-      </w:rPr>
-    </w:tblStylePr>
-    <w:tblStylePr w:type="lastRow">
-      <w:rPr>
-        <w:b/>
-        <w:bCs/>
-      </w:rPr>
-    </w:tblStylePr>
-    <w:tblStylePr w:type="firstCol">
-      <w:rPr>
-        <w:b/>
-        <w:bCs/>
-      </w:rPr>
-    </w:tblStylePr>
-    <w:tblStylePr w:type="lastCol">
-      <w:rPr>
-        <w:b/>
-        <w:bCs/>
-      </w:rPr>
-    </w:tblStylePr>
-    <w:tblStylePr w:type="band1Vert">
-      <w:tblPr/>
-      <w:tcPr>
-        <w:shd w:val="clear" w:color="auto" w:fill="F2F2F2" w:themeFill="background1" w:themeFillShade="F2"/>
-      </w:tcPr>
-    </w:tblStylePr>
-    <w:tblStylePr w:type="band1Horz">
-      <w:tblPr/>
-      <w:tcPr>
-        <w:shd w:val="clear" w:color="auto" w:fill="F2F2F2" w:themeFill="background1" w:themeFillShade="F2"/>
-      </w:tcPr>
-    </w:tblStylePr>
-  </w:style>
-  <w:style w:type="character" w:customStyle="1" w:styleId="Ttulo1Char">
-    <w:name w:val="Título 1 Char"/>
-    <w:basedOn w:val="Fontepargpadro"/>
-    <w:link w:val="Ttulo1"/>
-    <w:uiPriority w:val="9"/>
-    <w:rsid w:val="00131939"/>
-    <w:rPr>
-      <w:rFonts w:ascii="Simplon Mono" w:eastAsiaTheme="majorEastAsia" w:hAnsi="Simplon Mono" w:cstheme="majorBidi"/>
-      <w:b/>
-      <w:bCs/>
-      <w:color w:val="2F5496" w:themeColor="accent1" w:themeShade="BF"/>
-      <w:kern w:val="20"/>
-      <w:sz w:val="32"/>
-      <w:szCs w:val="32"/>
-      <w:lang w:eastAsia="pt-BR"/>
-    </w:rPr>
-  </w:style>
-  <w:style w:type="character" w:customStyle="1" w:styleId="Ttulo2Char">
-    <w:name w:val="Título 2 Char"/>
-    <w:basedOn w:val="Fontepargpadro"/>
-    <w:link w:val="Ttulo2"/>
-    <w:uiPriority w:val="9"/>
-    <w:rsid w:val="00131939"/>
-    <w:rPr>
-      <w:rFonts w:ascii="Simplon Mono" w:eastAsiaTheme="majorEastAsia" w:hAnsi="Simplon Mono" w:cstheme="majorBidi"/>
-      <w:color w:val="2F5496" w:themeColor="accent1" w:themeShade="BF"/>
-      <w:kern w:val="20"/>
-      <w:sz w:val="26"/>
-      <w:szCs w:val="26"/>
-      <w:lang w:eastAsia="pt-BR"/>
-    </w:rPr>
-  </w:style>
-  <w:style w:type="table" w:styleId="TabeladeGrade1Clara-nfase1">
-    <w:name w:val="Grid Table 1 Light Accent 1"/>
-    <w:basedOn w:val="Tabelanormal"/>
-    <w:uiPriority w:val="46"/>
-    <w:rsid w:val="00CD2AAC"/>
-    <w:pPr>
-      <w:spacing w:before="40" w:after="0" w:line="240" w:lineRule="auto"/>
-    </w:pPr>
-    <w:rPr>
-      <w:color w:val="595959" w:themeColor="text1" w:themeTint="A6"/>
-      <w:sz w:val="20"/>
-      <w:szCs w:val="20"/>
-      <w:lang w:eastAsia="pt-BR"/>
-    </w:rPr>
-    <w:tblPr>
-      <w:tblStyleRowBandSize w:val="1"/>
-      <w:tblStyleColBandSize w:val="1"/>
-      <w:tblBorders>
-        <w:top w:val="single" w:sz="4" w:space="0" w:color="B4C6E7" w:themeColor="accent1" w:themeTint="66"/>
-        <w:left w:val="single" w:sz="4" w:space="0" w:color="B4C6E7" w:themeColor="accent1" w:themeTint="66"/>
-        <w:bottom w:val="single" w:sz="4" w:space="0" w:color="B4C6E7" w:themeColor="accent1" w:themeTint="66"/>
-        <w:right w:val="single" w:sz="4" w:space="0" w:color="B4C6E7" w:themeColor="accent1" w:themeTint="66"/>
-        <w:insideH w:val="single" w:sz="4" w:space="0" w:color="B4C6E7" w:themeColor="accent1" w:themeTint="66"/>
-        <w:insideV w:val="single" w:sz="4" w:space="0" w:color="B4C6E7" w:themeColor="accent1" w:themeTint="66"/>
-      </w:tblBorders>
-    </w:tblPr>
-    <w:tblStylePr w:type="firstRow">
-      <w:rPr>
-        <w:b/>
-        <w:bCs/>
-      </w:rPr>
-      <w:tblPr/>
-      <w:tcPr>
-        <w:tcBorders>
-          <w:bottom w:val="single" w:sz="12" w:space="0" w:color="8EAADB" w:themeColor="accent1" w:themeTint="99"/>
-        </w:tcBorders>
-      </w:tcPr>
-    </w:tblStylePr>
-    <w:tblStylePr w:type="lastRow">
-      <w:rPr>
-        <w:b/>
-        <w:bCs/>
-      </w:rPr>
-      <w:tblPr/>
-      <w:tcPr>
-        <w:tcBorders>
-          <w:top w:val="double" w:sz="2" w:space="0" w:color="8EAADB" w:themeColor="accent1" w:themeTint="99"/>
-        </w:tcBorders>
-      </w:tcPr>
-    </w:tblStylePr>
-    <w:tblStylePr w:type="firstCol">
-      <w:rPr>
-        <w:b/>
-        <w:bCs/>
-      </w:rPr>
-    </w:tblStylePr>
-    <w:tblStylePr w:type="lastCol">
-      <w:rPr>
-        <w:b/>
-        <w:bCs/>
-      </w:rPr>
-    </w:tblStylePr>
-  </w:style>
-  <w:style w:type="character" w:styleId="MenoPendente">
-    <w:name w:val="Unresolved Mention"/>
-    <w:basedOn w:val="Fontepargpadro"/>
-    <w:uiPriority w:val="99"/>
-    <w:semiHidden/>
-    <w:unhideWhenUsed/>
-    <w:rsid w:val="00CD2AAC"/>
-    <w:rPr>
-      <w:color w:val="605E5C"/>
-      <w:shd w:val="clear" w:color="auto" w:fill="E1DFDD"/>
-    </w:rPr>
-  </w:style>
   <w:style w:type="paragraph" w:customStyle="1" w:styleId="Default">
     <w:name w:val="Default"/>
-    <w:rsid w:val="00B83EAD"/>
+    <w:rsid w:val="00217409"/>
     <w:pPr>
       <w:autoSpaceDE w:val="0"/>
       <w:autoSpaceDN w:val="0"/>
@@ -6190,7 +4212,7 @@
 </file>
 
 <file path=word/theme/theme1.xml><?xml version="1.0" encoding="utf-8"?>
-<a:theme xmlns:a="http://schemas.openxmlformats.org/drawingml/2006/main" name="Tema do Office">
+<a:theme xmlns:a="http://schemas.openxmlformats.org/drawingml/2006/main" name="Office Theme">
   <a:themeElements>
     <a:clrScheme name="Office">
       <a:dk1>
@@ -6482,16 +4504,4 @@
     </a:ext>
   </a:extLst>
 </a:theme>
-</file>
-
-<file path=customXml/item1.xml><?xml version="1.0" encoding="utf-8"?>
-<b:Sources xmlns:b="http://schemas.openxmlformats.org/officeDocument/2006/bibliography" xmlns="http://schemas.openxmlformats.org/officeDocument/2006/bibliography" SelectedStyle="\APASixthEditionOfficeOnline.xsl" StyleName="APA" Version="6"/>
-</file>
-
-<file path=customXml/itemProps1.xml><?xml version="1.0" encoding="utf-8"?>
-<ds:datastoreItem xmlns:ds="http://schemas.openxmlformats.org/officeDocument/2006/customXml" ds:itemID="{43C36E59-8586-4352-8310-158AD4E65655}">
-  <ds:schemaRefs>
-    <ds:schemaRef ds:uri="http://schemas.openxmlformats.org/officeDocument/2006/bibliography"/>
-  </ds:schemaRefs>
-</ds:datastoreItem>
 </file>
</xml_diff>